<commit_message>
server failure and added condition added
</commit_message>
<xml_diff>
--- a/RAD.docx
+++ b/RAD.docx
@@ -84,13 +84,8 @@
         <w:pStyle w:val="NoSpacing"/>
         <w:jc w:val="right"/>
       </w:pPr>
-      <w:proofErr w:type="spellStart"/>
-      <w:r>
-        <w:t>Haohan</w:t>
-      </w:r>
-      <w:proofErr w:type="spellEnd"/>
-      <w:r>
-        <w:t xml:space="preserve"> (Harry) Xu</w:t>
+      <w:r>
+        <w:t>Haohan (Harry) Xu</w:t>
       </w:r>
     </w:p>
     <w:p>
@@ -106,31 +101,12 @@
       </w:r>
       <w:r>
         <w:br/>
-      </w:r>
-      <w:proofErr w:type="spellStart"/>
-      <w:r>
-        <w:t>Jitin</w:t>
-      </w:r>
-      <w:proofErr w:type="spellEnd"/>
-      <w:r>
-        <w:t xml:space="preserve"> Jacob</w:t>
+        <w:t>Jitin Jacob</w:t>
       </w:r>
       <w:r>
         <w:br/>
-      </w:r>
-      <w:proofErr w:type="spellStart"/>
-      <w:r>
-        <w:t>Sashiraj</w:t>
-      </w:r>
-      <w:proofErr w:type="spellEnd"/>
-      <w:r>
-        <w:t xml:space="preserve"> </w:t>
-      </w:r>
-      <w:proofErr w:type="spellStart"/>
-      <w:r>
-        <w:t>Dhanrajan</w:t>
-      </w:r>
-      <w:proofErr w:type="spellEnd"/>
+        <w:t>Sashiraj Dhanrajan</w:t>
+      </w:r>
       <w:r>
         <w:br/>
       </w:r>
@@ -2681,15 +2657,7 @@
         <w:t xml:space="preserve"> is a software system in which </w:t>
       </w:r>
       <w:r>
-        <w:t xml:space="preserve">components on a network </w:t>
-      </w:r>
-      <w:proofErr w:type="gramStart"/>
-      <w:r>
-        <w:t>system communicates and coordinate</w:t>
-      </w:r>
-      <w:proofErr w:type="gramEnd"/>
-      <w:r>
-        <w:t xml:space="preserve"> their actions using messages.</w:t>
+        <w:t>components on a network system communicates and coordinate their actions using messages.</w:t>
       </w:r>
       <w:r>
         <w:t xml:space="preserve"> </w:t>
@@ -2698,15 +2666,7 @@
         <w:t xml:space="preserve">Since its being used </w:t>
       </w:r>
       <w:r>
-        <w:t>in large scale in the current computer industry, we need to understand the implementation of such distributed system by creating an application similar to ‘</w:t>
-      </w:r>
-      <w:proofErr w:type="spellStart"/>
-      <w:r>
-        <w:t>Dropbox</w:t>
-      </w:r>
-      <w:proofErr w:type="spellEnd"/>
-      <w:r>
-        <w:t>’</w:t>
+        <w:t>in large scale in the current computer industry, we need to understand the implementation of such distributed system by creating an application similar to ‘Dropbox’</w:t>
       </w:r>
       <w:r>
         <w:t>.</w:t>
@@ -2808,15 +2768,7 @@
         <w:t xml:space="preserve"> end user will be required to authenticate himself before using the system. Hence we provide the application only to the authenticated users.</w:t>
       </w:r>
       <w:r>
-        <w:t xml:space="preserve"> The </w:t>
-      </w:r>
-      <w:proofErr w:type="gramStart"/>
-      <w:r>
-        <w:t>features which are available in the system</w:t>
-      </w:r>
-      <w:proofErr w:type="gramEnd"/>
-      <w:r>
-        <w:t xml:space="preserve"> are </w:t>
+        <w:t xml:space="preserve"> The features which are available in the system are </w:t>
       </w:r>
       <w:r>
         <w:t xml:space="preserve">Uploading, Downloading, Sharing and </w:t>
@@ -2828,15 +2780,7 @@
         <w:t>.</w:t>
       </w:r>
       <w:r>
-        <w:t xml:space="preserve"> The project will be having proper architecture design for implementing the </w:t>
-      </w:r>
-      <w:proofErr w:type="gramStart"/>
-      <w:r>
-        <w:t>above mentioned</w:t>
-      </w:r>
-      <w:proofErr w:type="gramEnd"/>
-      <w:r>
-        <w:t xml:space="preserve"> features.</w:t>
+        <w:t xml:space="preserve"> The project will be having proper architecture design for implementing the above mentioned features.</w:t>
       </w:r>
     </w:p>
     <w:p>
@@ -2880,18 +2824,10 @@
         <w:jc w:val="both"/>
       </w:pPr>
       <w:r>
-        <w:t xml:space="preserve">A client is an end </w:t>
-      </w:r>
-      <w:proofErr w:type="gramStart"/>
-      <w:r>
-        <w:t>system</w:t>
-      </w:r>
-      <w:r>
-        <w:t xml:space="preserve"> which</w:t>
-      </w:r>
-      <w:proofErr w:type="gramEnd"/>
-      <w:r>
-        <w:t xml:space="preserve"> request a service from a system.</w:t>
+        <w:t>A client is an end system</w:t>
+      </w:r>
+      <w:r>
+        <w:t xml:space="preserve"> which request a service from a system.</w:t>
       </w:r>
     </w:p>
     <w:p>
@@ -2917,15 +2853,7 @@
         <w:jc w:val="both"/>
       </w:pPr>
       <w:r>
-        <w:t xml:space="preserve">A server is a </w:t>
-      </w:r>
-      <w:proofErr w:type="gramStart"/>
-      <w:r>
-        <w:t>system which performs the request</w:t>
-      </w:r>
-      <w:proofErr w:type="gramEnd"/>
-      <w:r>
-        <w:t xml:space="preserve"> and process which comes from the client.</w:t>
+        <w:t>A server is a system which performs the request and process which comes from the client.</w:t>
       </w:r>
     </w:p>
     <w:p>
@@ -3089,15 +3017,7 @@
         <w:t xml:space="preserve"> we have also discussed in detail the System Design </w:t>
       </w:r>
       <w:r>
-        <w:t xml:space="preserve">of the </w:t>
-      </w:r>
-      <w:proofErr w:type="gramStart"/>
-      <w:r>
-        <w:t>application which</w:t>
-      </w:r>
-      <w:proofErr w:type="gramEnd"/>
-      <w:r>
-        <w:t xml:space="preserve"> includes the Architecture etc.</w:t>
+        <w:t>of the application which includes the Architecture etc.</w:t>
       </w:r>
       <w:r>
         <w:t xml:space="preserve"> A summary of how we decided the application architecture</w:t>
@@ -3237,13 +3157,8 @@
         </w:numPr>
         <w:jc w:val="both"/>
       </w:pPr>
-      <w:proofErr w:type="gramStart"/>
-      <w:r>
-        <w:t>Client(</w:t>
-      </w:r>
-      <w:proofErr w:type="gramEnd"/>
-      <w:r>
-        <w:t>Multiple Clients)</w:t>
+      <w:r>
+        <w:t>Client(Multiple Clients)</w:t>
       </w:r>
     </w:p>
     <w:p>
@@ -3267,13 +3182,8 @@
         <w:jc w:val="both"/>
       </w:pPr>
       <w:r>
-        <w:t>The list of Use Cases identified in the project corresponding to the requirements given are listed below</w:t>
-      </w:r>
-      <w:proofErr w:type="gramStart"/>
-      <w:r>
-        <w:t>:-</w:t>
-      </w:r>
-      <w:proofErr w:type="gramEnd"/>
+        <w:t>The list of Use Cases identified in the project corresponding to the requirements given are listed below:-</w:t>
+      </w:r>
     </w:p>
     <w:p>
       <w:pPr>
@@ -3505,7 +3415,6 @@
             <w:pPr>
               <w:jc w:val="both"/>
             </w:pPr>
-            <w:proofErr w:type="gramStart"/>
             <w:r>
               <w:rPr>
                 <w:i/>
@@ -3520,7 +3429,6 @@
               </w:rPr>
               <w:t>s</w:t>
             </w:r>
-            <w:proofErr w:type="gramEnd"/>
           </w:p>
         </w:tc>
         <w:tc>
@@ -3645,15 +3553,7 @@
               <w:jc w:val="both"/>
             </w:pPr>
             <w:r>
-              <w:t xml:space="preserve">The application will prompt the user to enter the </w:t>
-            </w:r>
-            <w:proofErr w:type="spellStart"/>
-            <w:r>
-              <w:t>UserName</w:t>
-            </w:r>
-            <w:proofErr w:type="spellEnd"/>
-            <w:r>
-              <w:t xml:space="preserve"> of the client.</w:t>
+              <w:t>The application will prompt the user to enter the UserName of the client.</w:t>
             </w:r>
           </w:p>
         </w:tc>
@@ -3697,15 +3597,7 @@
               <w:t>Client</w:t>
             </w:r>
             <w:r>
-              <w:t xml:space="preserve"> enters its </w:t>
-            </w:r>
-            <w:proofErr w:type="spellStart"/>
-            <w:r>
-              <w:t>UserName</w:t>
-            </w:r>
-            <w:proofErr w:type="spellEnd"/>
-            <w:r>
-              <w:t xml:space="preserve"> and press Enter.</w:t>
+              <w:t xml:space="preserve"> enters its UserName and press Enter.</w:t>
             </w:r>
           </w:p>
         </w:tc>
@@ -3761,15 +3653,7 @@
               <w:t>Server</w:t>
             </w:r>
             <w:r>
-              <w:t xml:space="preserve"> checks if the </w:t>
-            </w:r>
-            <w:proofErr w:type="spellStart"/>
-            <w:r>
-              <w:t>UserName</w:t>
-            </w:r>
-            <w:proofErr w:type="spellEnd"/>
-            <w:r>
-              <w:t xml:space="preserve"> is a valid one present in the list of valid users and displays a message for the </w:t>
+              <w:t xml:space="preserve"> checks if the UserName is a valid one present in the list of valid users and displays a message for the </w:t>
             </w:r>
             <w:r>
               <w:rPr>
@@ -3784,15 +3668,7 @@
               <w:t xml:space="preserve"> </w:t>
             </w:r>
             <w:r>
-              <w:t xml:space="preserve">incase the </w:t>
-            </w:r>
-            <w:proofErr w:type="spellStart"/>
-            <w:r>
-              <w:t>UserName</w:t>
-            </w:r>
-            <w:proofErr w:type="spellEnd"/>
-            <w:r>
-              <w:t xml:space="preserve"> is not a valid one.</w:t>
+              <w:t>incase the UserName is not a valid one.</w:t>
             </w:r>
           </w:p>
         </w:tc>
@@ -3842,15 +3718,7 @@
               <w:t xml:space="preserve"> </w:t>
             </w:r>
             <w:r>
-              <w:t xml:space="preserve">once enters the valid </w:t>
-            </w:r>
-            <w:proofErr w:type="spellStart"/>
-            <w:r>
-              <w:t>UserName</w:t>
-            </w:r>
-            <w:proofErr w:type="spellEnd"/>
-            <w:r>
-              <w:t xml:space="preserve">, the </w:t>
+              <w:t xml:space="preserve">once enters the valid UserName, the </w:t>
             </w:r>
             <w:r>
               <w:rPr>
@@ -3859,15 +3727,7 @@
               <w:t xml:space="preserve">Server </w:t>
             </w:r>
             <w:r>
-              <w:t xml:space="preserve">will display him the files and folders present in his path corresponding to his particular </w:t>
-            </w:r>
-            <w:proofErr w:type="spellStart"/>
-            <w:r>
-              <w:t>UserName</w:t>
-            </w:r>
-            <w:proofErr w:type="spellEnd"/>
-            <w:r>
-              <w:t>.</w:t>
+              <w:t>will display him the files and folders present in his path corresponding to his particular UserName.</w:t>
             </w:r>
           </w:p>
         </w:tc>
@@ -3914,15 +3774,7 @@
               <w:t>Client</w:t>
             </w:r>
             <w:r>
-              <w:t xml:space="preserve"> must be a having a Valid </w:t>
-            </w:r>
-            <w:proofErr w:type="spellStart"/>
-            <w:r>
-              <w:t>UserName</w:t>
-            </w:r>
-            <w:proofErr w:type="spellEnd"/>
-            <w:r>
-              <w:t>.</w:t>
+              <w:t xml:space="preserve"> must be a having a Valid UserName.</w:t>
             </w:r>
           </w:p>
         </w:tc>
@@ -4010,14 +3862,12 @@
                 <w:i/>
               </w:rPr>
             </w:pPr>
-            <w:proofErr w:type="gramStart"/>
             <w:r>
               <w:rPr>
                 <w:i/>
               </w:rPr>
               <w:t>requirements</w:t>
             </w:r>
-            <w:proofErr w:type="gramEnd"/>
           </w:p>
         </w:tc>
         <w:tc>
@@ -4105,14 +3955,12 @@
             <w:pPr>
               <w:jc w:val="both"/>
             </w:pPr>
-            <w:proofErr w:type="spellStart"/>
             <w:r>
               <w:rPr>
                 <w:lang w:eastAsia="zh-CN"/>
               </w:rPr>
               <w:t>CreateAccount</w:t>
             </w:r>
-            <w:proofErr w:type="spellEnd"/>
           </w:p>
         </w:tc>
       </w:tr>
@@ -4375,15 +4223,7 @@
               <w:t>Client</w:t>
             </w:r>
             <w:r>
-              <w:t xml:space="preserve"> to specify the </w:t>
-            </w:r>
-            <w:proofErr w:type="gramStart"/>
-            <w:r>
-              <w:t>path which</w:t>
-            </w:r>
-            <w:proofErr w:type="gramEnd"/>
-            <w:r>
-              <w:t xml:space="preserve"> will consider as the root path for the server.</w:t>
+              <w:t xml:space="preserve"> to specify the path which will consider as the root path for the server.</w:t>
             </w:r>
           </w:p>
         </w:tc>
@@ -4597,14 +4437,12 @@
                 <w:i/>
               </w:rPr>
             </w:pPr>
-            <w:proofErr w:type="gramStart"/>
             <w:r>
               <w:rPr>
                 <w:i/>
               </w:rPr>
               <w:t>requirements</w:t>
             </w:r>
-            <w:proofErr w:type="gramEnd"/>
           </w:p>
         </w:tc>
         <w:tc>
@@ -4713,7 +4551,6 @@
             <w:pPr>
               <w:jc w:val="both"/>
             </w:pPr>
-            <w:proofErr w:type="gramStart"/>
             <w:r>
               <w:rPr>
                 <w:i/>
@@ -4728,7 +4565,6 @@
               </w:rPr>
               <w:t>s</w:t>
             </w:r>
-            <w:proofErr w:type="gramEnd"/>
           </w:p>
         </w:tc>
         <w:tc>
@@ -4931,15 +4767,7 @@
               <w:t>Client</w:t>
             </w:r>
             <w:r>
-              <w:t xml:space="preserve"> must be a having a Valid </w:t>
-            </w:r>
-            <w:proofErr w:type="spellStart"/>
-            <w:r>
-              <w:t>UserName</w:t>
-            </w:r>
-            <w:proofErr w:type="spellEnd"/>
-            <w:r>
-              <w:t>.</w:t>
+              <w:t xml:space="preserve"> must be a having a Valid UserName.</w:t>
             </w:r>
           </w:p>
         </w:tc>
@@ -5169,7 +4997,6 @@
             <w:pPr>
               <w:jc w:val="both"/>
             </w:pPr>
-            <w:proofErr w:type="gramStart"/>
             <w:r>
               <w:rPr>
                 <w:i/>
@@ -5184,7 +5011,6 @@
               </w:rPr>
               <w:t>s</w:t>
             </w:r>
-            <w:proofErr w:type="gramEnd"/>
           </w:p>
         </w:tc>
         <w:tc>
@@ -5389,15 +5215,7 @@
               <w:t>Client</w:t>
             </w:r>
             <w:r>
-              <w:t xml:space="preserve"> must be a having a Valid </w:t>
-            </w:r>
-            <w:proofErr w:type="spellStart"/>
-            <w:r>
-              <w:t>UserName</w:t>
-            </w:r>
-            <w:proofErr w:type="spellEnd"/>
-            <w:r>
-              <w:t>.</w:t>
+              <w:t xml:space="preserve"> must be a having a Valid UserName.</w:t>
             </w:r>
           </w:p>
           <w:p>
@@ -5652,7 +5470,6 @@
             <w:pPr>
               <w:jc w:val="both"/>
             </w:pPr>
-            <w:proofErr w:type="gramStart"/>
             <w:r>
               <w:rPr>
                 <w:i/>
@@ -5667,7 +5484,6 @@
               </w:rPr>
               <w:t>s</w:t>
             </w:r>
-            <w:proofErr w:type="gramEnd"/>
           </w:p>
         </w:tc>
         <w:tc>
@@ -5886,15 +5702,7 @@
               <w:t>Client</w:t>
             </w:r>
             <w:r>
-              <w:t xml:space="preserve"> must be a having a Valid </w:t>
-            </w:r>
-            <w:proofErr w:type="spellStart"/>
-            <w:r>
-              <w:t>UserName</w:t>
-            </w:r>
-            <w:proofErr w:type="spellEnd"/>
-            <w:r>
-              <w:t>.</w:t>
+              <w:t xml:space="preserve"> must be a having a Valid UserName.</w:t>
             </w:r>
           </w:p>
           <w:p>
@@ -5979,15 +5787,7 @@
               <w:t xml:space="preserve">Server </w:t>
             </w:r>
             <w:r>
-              <w:t xml:space="preserve">including the </w:t>
-            </w:r>
-            <w:proofErr w:type="gramStart"/>
-            <w:r>
-              <w:t>files which</w:t>
-            </w:r>
-            <w:proofErr w:type="gramEnd"/>
-            <w:r>
-              <w:t xml:space="preserve"> are removed/deleted.</w:t>
+              <w:t>including the files which are removed/deleted.</w:t>
             </w:r>
           </w:p>
         </w:tc>
@@ -6152,7 +5952,6 @@
             <w:pPr>
               <w:jc w:val="both"/>
             </w:pPr>
-            <w:proofErr w:type="gramStart"/>
             <w:r>
               <w:rPr>
                 <w:i/>
@@ -6167,7 +5966,6 @@
               </w:rPr>
               <w:t>s</w:t>
             </w:r>
-            <w:proofErr w:type="gramEnd"/>
           </w:p>
         </w:tc>
         <w:tc>
@@ -6372,15 +6170,7 @@
               <w:t>Client</w:t>
             </w:r>
             <w:r>
-              <w:t xml:space="preserve"> must be a having a Valid </w:t>
-            </w:r>
-            <w:proofErr w:type="spellStart"/>
-            <w:r>
-              <w:t>UserName</w:t>
-            </w:r>
-            <w:proofErr w:type="spellEnd"/>
-            <w:r>
-              <w:t>.</w:t>
+              <w:t xml:space="preserve"> must be a having a Valid UserName.</w:t>
             </w:r>
           </w:p>
           <w:p>
@@ -7001,14 +6791,12 @@
             <w:pPr>
               <w:jc w:val="both"/>
             </w:pPr>
-            <w:proofErr w:type="spellStart"/>
             <w:r>
               <w:rPr>
                 <w:lang w:eastAsia="zh-CN"/>
               </w:rPr>
               <w:t>ServerFailure</w:t>
             </w:r>
-            <w:proofErr w:type="spellEnd"/>
           </w:p>
         </w:tc>
       </w:tr>
@@ -7446,15 +7234,7 @@
               <w:jc w:val="both"/>
             </w:pPr>
             <w:r>
-              <w:t xml:space="preserve">Connection will exist between the Client and server even </w:t>
-            </w:r>
-            <w:proofErr w:type="gramStart"/>
-            <w:r>
-              <w:t>if  Server1</w:t>
-            </w:r>
-            <w:proofErr w:type="gramEnd"/>
-            <w:r>
-              <w:t xml:space="preserve"> and server2 fails </w:t>
+              <w:t xml:space="preserve">Connection will exist between the Client and server even if  Server1 and server2 fails </w:t>
             </w:r>
           </w:p>
         </w:tc>
@@ -7660,15 +7440,7 @@
               <w:jc w:val="both"/>
             </w:pPr>
             <w:r>
-              <w:t xml:space="preserve">         </w:t>
-            </w:r>
-            <w:proofErr w:type="gramStart"/>
-            <w:r>
-              <w:t>disconnected</w:t>
-            </w:r>
-            <w:proofErr w:type="gramEnd"/>
-            <w:r>
-              <w:t xml:space="preserve">                         </w:t>
+              <w:t xml:space="preserve">         disconnected                         </w:t>
             </w:r>
           </w:p>
         </w:tc>
@@ -7707,7 +7479,6 @@
               <w:spacing w:after="0"/>
               <w:jc w:val="both"/>
             </w:pPr>
-            <w:proofErr w:type="gramStart"/>
             <w:r>
               <w:rPr>
                 <w:i/>
@@ -7715,11 +7486,7 @@
               <w:t xml:space="preserve">Client  </w:t>
             </w:r>
             <w:r>
-              <w:t>Should</w:t>
-            </w:r>
-            <w:proofErr w:type="gramEnd"/>
-            <w:r>
-              <w:t xml:space="preserve"> be logged in</w:t>
+              <w:t>Should be logged in</w:t>
             </w:r>
           </w:p>
         </w:tc>
@@ -7894,6 +7661,9 @@
         <w:jc w:val="both"/>
       </w:pPr>
       <w:r>
+        <w:rPr>
+          <w:noProof/>
+        </w:rPr>
         <w:lastRenderedPageBreak/>
         <w:drawing>
           <wp:inline distT="0" distB="0" distL="0" distR="0" wp14:anchorId="614E6D80" wp14:editId="18CBB499">
@@ -8027,6 +7797,9 @@
         <w:jc w:val="center"/>
       </w:pPr>
       <w:r>
+        <w:rPr>
+          <w:noProof/>
+        </w:rPr>
         <w:lastRenderedPageBreak/>
         <w:drawing>
           <wp:inline distT="0" distB="0" distL="0" distR="0" wp14:anchorId="5A91D43E" wp14:editId="27884476">
@@ -8128,6 +7901,9 @@
         <w:jc w:val="center"/>
       </w:pPr>
       <w:r>
+        <w:rPr>
+          <w:noProof/>
+        </w:rPr>
         <w:lastRenderedPageBreak/>
         <w:drawing>
           <wp:inline distT="0" distB="0" distL="0" distR="0" wp14:anchorId="31B738F6" wp14:editId="5D1103E4">
@@ -8356,23 +8132,7 @@
         <w:jc w:val="both"/>
       </w:pPr>
       <w:r>
-        <w:t xml:space="preserve">The synchronization between the client and server (service) can be achieved by using Router Table. In the beginning the client will use the </w:t>
-      </w:r>
-      <w:proofErr w:type="spellStart"/>
-      <w:r>
-        <w:t>config</w:t>
-      </w:r>
-      <w:proofErr w:type="spellEnd"/>
-      <w:r>
-        <w:t xml:space="preserve"> file to </w:t>
-      </w:r>
-      <w:proofErr w:type="gramStart"/>
-      <w:r>
-        <w:t>identify which</w:t>
-      </w:r>
-      <w:proofErr w:type="gramEnd"/>
-      <w:r>
-        <w:t xml:space="preserve"> server is more responsive and the client will connect to that particular server. This will help the client to connect only one particular server. </w:t>
+        <w:t xml:space="preserve">The synchronization between the client and server (service) can be achieved by using Router Table. In the beginning the client will use the config file to identify which server is more responsive and the client will connect to that particular server. This will help the client to connect only one particular server. </w:t>
       </w:r>
     </w:p>
     <w:p>
@@ -8381,15 +8141,7 @@
         <w:jc w:val="both"/>
       </w:pPr>
       <w:r>
-        <w:t xml:space="preserve">Once connected the client will do the operations such as upload, download and sharing of files. Since we are provided with three service servers, the client will place the file into the </w:t>
-      </w:r>
-      <w:proofErr w:type="gramStart"/>
-      <w:r>
-        <w:t>client which</w:t>
-      </w:r>
-      <w:proofErr w:type="gramEnd"/>
-      <w:r>
-        <w:t xml:space="preserve"> it is connected to it.  Once placed the details are properly inserted into the Router Table attached to the server. </w:t>
+        <w:t xml:space="preserve">Once connected the client will do the operations such as upload, download and sharing of files. Since we are provided with three service servers, the client will place the file into the client which it is connected to it.  Once placed the details are properly inserted into the Router Table attached to the server. </w:t>
       </w:r>
     </w:p>
     <w:p>
@@ -8398,15 +8150,7 @@
         <w:jc w:val="both"/>
       </w:pPr>
       <w:r>
-        <w:t xml:space="preserve">The Router Table consists of four columns namely </w:t>
-      </w:r>
-      <w:proofErr w:type="spellStart"/>
-      <w:r>
-        <w:t>UserName</w:t>
-      </w:r>
-      <w:proofErr w:type="spellEnd"/>
-      <w:r>
-        <w:t>, Filename, Version and Server Name. All the servers will have their own Router Tables and all the Router Tables will be synchronized with each other. Thus every Router Table will have the same information across all the servers. This will allow the client to know which file is present in which server during the request.</w:t>
+        <w:t>The Router Table consists of four columns namely UserName, Filename, Version and Server Name. All the servers will have their own Router Tables and all the Router Tables will be synchronized with each other. Thus every Router Table will have the same information across all the servers. This will allow the client to know which file is present in which server during the request.</w:t>
       </w:r>
     </w:p>
     <w:p>
@@ -8415,15 +8159,7 @@
         <w:jc w:val="both"/>
       </w:pPr>
       <w:r>
-        <w:t xml:space="preserve">In addition to three service servers, we will also have two Backup </w:t>
-      </w:r>
-      <w:proofErr w:type="gramStart"/>
-      <w:r>
-        <w:t>servers which</w:t>
-      </w:r>
-      <w:proofErr w:type="gramEnd"/>
-      <w:r>
-        <w:t xml:space="preserve"> will be continuously monitoring the three servers and taking backup of all the files present in three servers.</w:t>
+        <w:t>In addition to three service servers, we will also have two Backup servers which will be continuously monitoring the three servers and taking backup of all the files present in three servers.</w:t>
       </w:r>
     </w:p>
     <w:p>
@@ -8441,15 +8177,7 @@
         <w:jc w:val="both"/>
       </w:pPr>
       <w:r>
-        <w:t xml:space="preserve">During synchronization, each particular client will also receive all the files pertaining to </w:t>
-      </w:r>
-      <w:proofErr w:type="gramStart"/>
-      <w:r>
-        <w:t>itself</w:t>
-      </w:r>
-      <w:proofErr w:type="gramEnd"/>
-      <w:r>
-        <w:t xml:space="preserve"> from the all three service servers.</w:t>
+        <w:t>During synchronization, each particular client will also receive all the files pertaining to itself from the all three service servers.</w:t>
       </w:r>
     </w:p>
     <w:p>
@@ -8480,23 +8208,7 @@
       </w:pPr>
       <w:r>
         <w:lastRenderedPageBreak/>
-        <w:t xml:space="preserve">All </w:t>
-      </w:r>
-      <w:proofErr w:type="gramStart"/>
-      <w:r>
-        <w:t>three service</w:t>
-      </w:r>
-      <w:proofErr w:type="gramEnd"/>
-      <w:r>
-        <w:t xml:space="preserve"> servers are capable of processing simultaneous requests from multiple clients. Each server will have files corresponding to the requests completed for particular clients. This means that every server will not have every file. Instead they all will have their own Router </w:t>
-      </w:r>
-      <w:proofErr w:type="gramStart"/>
-      <w:r>
-        <w:t>Table which will provide the details of which file</w:t>
-      </w:r>
-      <w:proofErr w:type="gramEnd"/>
-      <w:r>
-        <w:t xml:space="preserve"> or folder is present in which server. These Router Table are synchronized regularly.</w:t>
+        <w:t>All three service servers are capable of processing simultaneous requests from multiple clients. Each server will have files corresponding to the requests completed for particular clients. This means that every server will not have every file. Instead they all will have their own Router Table which will provide the details of which file or folder is present in which server. These Router Table are synchronized regularly.</w:t>
       </w:r>
     </w:p>
     <w:p>
@@ -8505,15 +8217,7 @@
         <w:jc w:val="both"/>
       </w:pPr>
       <w:r>
-        <w:t xml:space="preserve">Also the synchronization between the Service Servers and the Backup Servers happen regularly such that </w:t>
-      </w:r>
-      <w:proofErr w:type="gramStart"/>
-      <w:r>
-        <w:t>all the data in three servers are noted by both the Backup</w:t>
-      </w:r>
-      <w:proofErr w:type="gramEnd"/>
-      <w:r>
-        <w:t xml:space="preserve"> servers. In case, if the service server goes down, it will take all the data from the Backup server when it comes back online.</w:t>
+        <w:t>Also the synchronization between the Service Servers and the Backup Servers happen regularly such that all the data in three servers are noted by both the Backup servers. In case, if the service server goes down, it will take all the data from the Backup server when it comes back online.</w:t>
       </w:r>
     </w:p>
     <w:p>
@@ -8522,15 +8226,7 @@
         <w:jc w:val="both"/>
       </w:pPr>
       <w:r>
-        <w:t xml:space="preserve">Every server when </w:t>
-      </w:r>
-      <w:proofErr w:type="gramStart"/>
-      <w:r>
-        <w:t>started,</w:t>
-      </w:r>
-      <w:proofErr w:type="gramEnd"/>
-      <w:r>
-        <w:t xml:space="preserve"> will have to synchronize itself and the router tables from the Backup server such that all the latest information of files are present.</w:t>
+        <w:t>Every server when started, will have to synchronize itself and the router tables from the Backup server such that all the latest information of files are present.</w:t>
       </w:r>
     </w:p>
     <w:p>
@@ -8559,15 +8255,7 @@
         <w:jc w:val="both"/>
       </w:pPr>
       <w:r>
-        <w:t xml:space="preserve">Different data records (files) are stored in separate service servers and both backup servers maintain a copy of every the records in all service servers. Thus, data consistency must be maintained </w:t>
-      </w:r>
-      <w:proofErr w:type="gramStart"/>
-      <w:r>
-        <w:t>among</w:t>
-      </w:r>
-      <w:proofErr w:type="gramEnd"/>
-      <w:r>
-        <w:t xml:space="preserve"> one individual service server (that contains that particular file) and the two backup servers.</w:t>
+        <w:t>Different data records (files) are stored in separate service servers and both backup servers maintain a copy of every the records in all service servers. Thus, data consistency must be maintained among one individual service server (that contains that particular file) and the two backup servers.</w:t>
       </w:r>
     </w:p>
     <w:p>
@@ -8577,6 +8265,32 @@
       </w:pPr>
       <w:r>
         <w:t>Data replication provides a mechanism to ensure its availability in the event of a service server or backup server failure. In such a case, the request for the file is redirected to the available backup server or to the service server. The provided architecture can tolerate failure of two simultaneous server failures. The next figure shows how the system handles failure of one service server and one backup server.</w:t>
+      </w:r>
+    </w:p>
+    <w:p>
+      <w:pPr>
+        <w:pStyle w:val="ListParagraph"/>
+        <w:jc w:val="both"/>
+      </w:pPr>
+      <w:r>
+        <w:t>When a server is added to the system, it will ask other servers for the routing table</w:t>
+      </w:r>
+      <w:r>
+        <w:t xml:space="preserve"> and provide service to client</w:t>
+      </w:r>
+      <w:bookmarkStart w:id="18" w:name="_GoBack"/>
+      <w:bookmarkEnd w:id="18"/>
+      <w:r>
+        <w:t>.</w:t>
+      </w:r>
+    </w:p>
+    <w:p>
+      <w:pPr>
+        <w:pStyle w:val="ListParagraph"/>
+        <w:jc w:val="both"/>
+      </w:pPr>
+      <w:r>
+        <w:t xml:space="preserve">When a server is reset from failure, it will check the newest versions of files those stored on such server, and synchronize them with other servers. </w:t>
       </w:r>
     </w:p>
     <w:p>
@@ -8585,6 +8299,9 @@
         <w:jc w:val="center"/>
       </w:pPr>
       <w:r>
+        <w:rPr>
+          <w:noProof/>
+        </w:rPr>
         <w:lastRenderedPageBreak/>
         <w:drawing>
           <wp:inline distT="0" distB="0" distL="0" distR="0" wp14:anchorId="07677F50" wp14:editId="10404955">
@@ -8628,8 +8345,6 @@
           </wp:inline>
         </w:drawing>
       </w:r>
-      <w:bookmarkStart w:id="18" w:name="_GoBack"/>
-      <w:bookmarkEnd w:id="18"/>
     </w:p>
     <w:p>
       <w:pPr>
@@ -8700,6 +8415,9 @@
         <w:jc w:val="center"/>
       </w:pPr>
       <w:r>
+        <w:rPr>
+          <w:noProof/>
+        </w:rPr>
         <w:lastRenderedPageBreak/>
         <w:drawing>
           <wp:inline distT="0" distB="0" distL="0" distR="0" wp14:anchorId="14B863E8" wp14:editId="00DD74D5">
@@ -8880,15 +8598,7 @@
         <w:jc w:val="both"/>
       </w:pPr>
       <w:r>
-        <w:t xml:space="preserve">The Drop box application can be deployed in 32 </w:t>
-      </w:r>
-      <w:proofErr w:type="gramStart"/>
-      <w:r>
-        <w:t>bit</w:t>
-      </w:r>
-      <w:proofErr w:type="gramEnd"/>
-      <w:r>
-        <w:t xml:space="preserve"> or 64 bit version of Microsoft Windows operating system. </w:t>
+        <w:t xml:space="preserve">The Drop box application can be deployed in 32 bit or 64 bit version of Microsoft Windows operating system. </w:t>
       </w:r>
       <w:r>
         <w:t xml:space="preserve">The Server program is deployed in Windows Azure and all the data is stored in Windows Azure. </w:t>
@@ -11942,7 +11652,7 @@
   <a:extraClrSchemeLst/>
   <a:extLst>
     <a:ext uri="{05A4C25C-085E-4340-85A3-A5531E510DB2}">
-      <thm15:themeFamily xmlns:thm15="http://schemas.microsoft.com/office/thememl/2012/main" xmlns="" name="Office Theme" id="{62F939B6-93AF-4DB8-9C6B-D6C7DFDC589F}" vid="{4A3C46E8-61CC-4603-A589-7422A47A8E4A}"/>
+      <thm15:themeFamily xmlns="" xmlns:thm15="http://schemas.microsoft.com/office/thememl/2012/main" name="Office Theme" id="{62F939B6-93AF-4DB8-9C6B-D6C7DFDC589F}" vid="{4A3C46E8-61CC-4603-A589-7422A47A8E4A}"/>
     </a:ext>
   </a:extLst>
 </a:theme>
@@ -11953,7 +11663,7 @@
 </file>
 
 <file path=customXml/itemProps1.xml><?xml version="1.0" encoding="utf-8"?>
-<ds:datastoreItem xmlns:ds="http://schemas.openxmlformats.org/officeDocument/2006/customXml" ds:itemID="{E060D395-08D4-BA4F-A139-893E858F4643}">
+<ds:datastoreItem xmlns:ds="http://schemas.openxmlformats.org/officeDocument/2006/customXml" ds:itemID="{DE72CE7E-2994-504E-BB02-F99AAAAA5C1A}">
   <ds:schemaRefs>
     <ds:schemaRef ds:uri="http://schemas.openxmlformats.org/officeDocument/2006/bibliography"/>
   </ds:schemaRefs>

</xml_diff>

<commit_message>
changes in the communication secession
</commit_message>
<xml_diff>
--- a/RAD.docx
+++ b/RAD.docx
@@ -84,13 +84,8 @@
         <w:pStyle w:val="NoSpacing"/>
         <w:jc w:val="right"/>
       </w:pPr>
-      <w:proofErr w:type="spellStart"/>
-      <w:r>
-        <w:t>Haohan</w:t>
-      </w:r>
-      <w:proofErr w:type="spellEnd"/>
-      <w:r>
-        <w:t xml:space="preserve"> (Harry) Xu</w:t>
+      <w:r>
+        <w:t>Haohan (Harry) Xu</w:t>
       </w:r>
     </w:p>
     <w:p>
@@ -106,31 +101,12 @@
       </w:r>
       <w:r>
         <w:br/>
-      </w:r>
-      <w:proofErr w:type="spellStart"/>
-      <w:r>
-        <w:t>Jitin</w:t>
-      </w:r>
-      <w:proofErr w:type="spellEnd"/>
-      <w:r>
-        <w:t xml:space="preserve"> Jacob</w:t>
+        <w:t>Jitin Jacob</w:t>
       </w:r>
       <w:r>
         <w:br/>
-      </w:r>
-      <w:proofErr w:type="spellStart"/>
-      <w:r>
-        <w:t>Sashiraj</w:t>
-      </w:r>
-      <w:proofErr w:type="spellEnd"/>
-      <w:r>
-        <w:t xml:space="preserve"> </w:t>
-      </w:r>
-      <w:proofErr w:type="spellStart"/>
-      <w:r>
-        <w:t>Dhanrajan</w:t>
-      </w:r>
-      <w:proofErr w:type="spellEnd"/>
+        <w:t>Sashiraj Dhanrajan</w:t>
+      </w:r>
       <w:r>
         <w:br/>
       </w:r>
@@ -2681,15 +2657,7 @@
         <w:t xml:space="preserve"> is a software system in which </w:t>
       </w:r>
       <w:r>
-        <w:t xml:space="preserve">components on a network </w:t>
-      </w:r>
-      <w:proofErr w:type="gramStart"/>
-      <w:r>
-        <w:t>system communicates and coordinate</w:t>
-      </w:r>
-      <w:proofErr w:type="gramEnd"/>
-      <w:r>
-        <w:t xml:space="preserve"> their actions using messages.</w:t>
+        <w:t>components on a network system communicates and coordinate their actions using messages.</w:t>
       </w:r>
       <w:r>
         <w:t xml:space="preserve"> </w:t>
@@ -2698,15 +2666,7 @@
         <w:t xml:space="preserve">Since its being used </w:t>
       </w:r>
       <w:r>
-        <w:t>in large scale in the current computer industry, we need to understand the implementation of such distributed system by creating an application similar to ‘</w:t>
-      </w:r>
-      <w:proofErr w:type="spellStart"/>
-      <w:r>
-        <w:t>Dropbox</w:t>
-      </w:r>
-      <w:proofErr w:type="spellEnd"/>
-      <w:r>
-        <w:t>’</w:t>
+        <w:t>in large scale in the current computer industry, we need to understand the implementation of such distributed system by creating an application similar to ‘Dropbox’</w:t>
       </w:r>
       <w:r>
         <w:t>.</w:t>
@@ -2808,15 +2768,7 @@
         <w:t xml:space="preserve"> end user will be required to authenticate himself before using the system. Hence we provide the application only to the authenticated users.</w:t>
       </w:r>
       <w:r>
-        <w:t xml:space="preserve"> The </w:t>
-      </w:r>
-      <w:proofErr w:type="gramStart"/>
-      <w:r>
-        <w:t>features which are available in the system</w:t>
-      </w:r>
-      <w:proofErr w:type="gramEnd"/>
-      <w:r>
-        <w:t xml:space="preserve"> are </w:t>
+        <w:t xml:space="preserve"> The features which are available in the system are </w:t>
       </w:r>
       <w:r>
         <w:t xml:space="preserve">Uploading, Downloading, Sharing and </w:t>
@@ -2828,15 +2780,7 @@
         <w:t>.</w:t>
       </w:r>
       <w:r>
-        <w:t xml:space="preserve"> The project will be having proper architecture design for implementing the </w:t>
-      </w:r>
-      <w:proofErr w:type="gramStart"/>
-      <w:r>
-        <w:t>above mentioned</w:t>
-      </w:r>
-      <w:proofErr w:type="gramEnd"/>
-      <w:r>
-        <w:t xml:space="preserve"> features.</w:t>
+        <w:t xml:space="preserve"> The project will be having proper architecture design for implementing the above mentioned features.</w:t>
       </w:r>
     </w:p>
     <w:p>
@@ -2880,18 +2824,10 @@
         <w:jc w:val="both"/>
       </w:pPr>
       <w:r>
-        <w:t xml:space="preserve">A client is an end </w:t>
-      </w:r>
-      <w:proofErr w:type="gramStart"/>
-      <w:r>
-        <w:t>system</w:t>
-      </w:r>
-      <w:r>
-        <w:t xml:space="preserve"> which</w:t>
-      </w:r>
-      <w:proofErr w:type="gramEnd"/>
-      <w:r>
-        <w:t xml:space="preserve"> request a service from a system.</w:t>
+        <w:t>A client is an end system</w:t>
+      </w:r>
+      <w:r>
+        <w:t xml:space="preserve"> which request a service from a system.</w:t>
       </w:r>
     </w:p>
     <w:p>
@@ -2917,15 +2853,7 @@
         <w:jc w:val="both"/>
       </w:pPr>
       <w:r>
-        <w:t xml:space="preserve">A server is a </w:t>
-      </w:r>
-      <w:proofErr w:type="gramStart"/>
-      <w:r>
-        <w:t>system which performs the request</w:t>
-      </w:r>
-      <w:proofErr w:type="gramEnd"/>
-      <w:r>
-        <w:t xml:space="preserve"> and process which comes from the client.</w:t>
+        <w:t>A server is a system which performs the request and process which comes from the client.</w:t>
       </w:r>
     </w:p>
     <w:p>
@@ -3089,15 +3017,7 @@
         <w:t xml:space="preserve"> we have also discussed in detail the System Design </w:t>
       </w:r>
       <w:r>
-        <w:t xml:space="preserve">of the </w:t>
-      </w:r>
-      <w:proofErr w:type="gramStart"/>
-      <w:r>
-        <w:t>application which</w:t>
-      </w:r>
-      <w:proofErr w:type="gramEnd"/>
-      <w:r>
-        <w:t xml:space="preserve"> includes the Architecture etc.</w:t>
+        <w:t>of the application which includes the Architecture etc.</w:t>
       </w:r>
       <w:r>
         <w:t xml:space="preserve"> A summary of how we decided the application architecture</w:t>
@@ -3237,13 +3157,8 @@
         </w:numPr>
         <w:jc w:val="both"/>
       </w:pPr>
-      <w:proofErr w:type="gramStart"/>
-      <w:r>
-        <w:t>Client(</w:t>
-      </w:r>
-      <w:proofErr w:type="gramEnd"/>
-      <w:r>
-        <w:t>Multiple Clients)</w:t>
+      <w:r>
+        <w:t>Client(Multiple Clients)</w:t>
       </w:r>
     </w:p>
     <w:p>
@@ -3267,13 +3182,8 @@
         <w:jc w:val="both"/>
       </w:pPr>
       <w:r>
-        <w:t>The list of Use Cases identified in the project corresponding to the requirements given are listed below</w:t>
-      </w:r>
-      <w:proofErr w:type="gramStart"/>
-      <w:r>
-        <w:t>:-</w:t>
-      </w:r>
-      <w:proofErr w:type="gramEnd"/>
+        <w:t>The list of Use Cases identified in the project corresponding to the requirements given are listed below:-</w:t>
+      </w:r>
     </w:p>
     <w:p>
       <w:pPr>
@@ -3505,7 +3415,6 @@
             <w:pPr>
               <w:jc w:val="both"/>
             </w:pPr>
-            <w:proofErr w:type="gramStart"/>
             <w:r>
               <w:rPr>
                 <w:i/>
@@ -3520,7 +3429,6 @@
               </w:rPr>
               <w:t>s</w:t>
             </w:r>
-            <w:proofErr w:type="gramEnd"/>
           </w:p>
         </w:tc>
         <w:tc>
@@ -3645,15 +3553,7 @@
               <w:jc w:val="both"/>
             </w:pPr>
             <w:r>
-              <w:t xml:space="preserve">The application will prompt the user to enter the </w:t>
-            </w:r>
-            <w:proofErr w:type="spellStart"/>
-            <w:r>
-              <w:t>UserName</w:t>
-            </w:r>
-            <w:proofErr w:type="spellEnd"/>
-            <w:r>
-              <w:t xml:space="preserve"> of the client.</w:t>
+              <w:t>The application will prompt the user to enter the UserName of the client.</w:t>
             </w:r>
           </w:p>
         </w:tc>
@@ -3697,15 +3597,7 @@
               <w:t>Client</w:t>
             </w:r>
             <w:r>
-              <w:t xml:space="preserve"> enters its </w:t>
-            </w:r>
-            <w:proofErr w:type="spellStart"/>
-            <w:r>
-              <w:t>UserName</w:t>
-            </w:r>
-            <w:proofErr w:type="spellEnd"/>
-            <w:r>
-              <w:t xml:space="preserve"> and press Enter.</w:t>
+              <w:t xml:space="preserve"> enters its UserName and press Enter.</w:t>
             </w:r>
           </w:p>
         </w:tc>
@@ -3761,15 +3653,7 @@
               <w:t>Server</w:t>
             </w:r>
             <w:r>
-              <w:t xml:space="preserve"> checks if the </w:t>
-            </w:r>
-            <w:proofErr w:type="spellStart"/>
-            <w:r>
-              <w:t>UserName</w:t>
-            </w:r>
-            <w:proofErr w:type="spellEnd"/>
-            <w:r>
-              <w:t xml:space="preserve"> is a valid one present in the list of valid users and displays a message for the </w:t>
+              <w:t xml:space="preserve"> checks if the UserName is a valid one present in the list of valid users and displays a message for the </w:t>
             </w:r>
             <w:r>
               <w:rPr>
@@ -3784,15 +3668,7 @@
               <w:t xml:space="preserve"> </w:t>
             </w:r>
             <w:r>
-              <w:t xml:space="preserve">incase the </w:t>
-            </w:r>
-            <w:proofErr w:type="spellStart"/>
-            <w:r>
-              <w:t>UserName</w:t>
-            </w:r>
-            <w:proofErr w:type="spellEnd"/>
-            <w:r>
-              <w:t xml:space="preserve"> is not a valid one.</w:t>
+              <w:t>incase the UserName is not a valid one.</w:t>
             </w:r>
           </w:p>
         </w:tc>
@@ -3842,15 +3718,7 @@
               <w:t xml:space="preserve"> </w:t>
             </w:r>
             <w:r>
-              <w:t xml:space="preserve">once enters the valid </w:t>
-            </w:r>
-            <w:proofErr w:type="spellStart"/>
-            <w:r>
-              <w:t>UserName</w:t>
-            </w:r>
-            <w:proofErr w:type="spellEnd"/>
-            <w:r>
-              <w:t xml:space="preserve">, the </w:t>
+              <w:t xml:space="preserve">once enters the valid UserName, the </w:t>
             </w:r>
             <w:r>
               <w:rPr>
@@ -3859,15 +3727,7 @@
               <w:t xml:space="preserve">Server </w:t>
             </w:r>
             <w:r>
-              <w:t xml:space="preserve">will display him the files and folders present in his path corresponding to his particular </w:t>
-            </w:r>
-            <w:proofErr w:type="spellStart"/>
-            <w:r>
-              <w:t>UserName</w:t>
-            </w:r>
-            <w:proofErr w:type="spellEnd"/>
-            <w:r>
-              <w:t>.</w:t>
+              <w:t>will display him the files and folders present in his path corresponding to his particular UserName.</w:t>
             </w:r>
           </w:p>
         </w:tc>
@@ -3914,15 +3774,7 @@
               <w:t>Client</w:t>
             </w:r>
             <w:r>
-              <w:t xml:space="preserve"> must be a having a Valid </w:t>
-            </w:r>
-            <w:proofErr w:type="spellStart"/>
-            <w:r>
-              <w:t>UserName</w:t>
-            </w:r>
-            <w:proofErr w:type="spellEnd"/>
-            <w:r>
-              <w:t>.</w:t>
+              <w:t xml:space="preserve"> must be a having a Valid UserName.</w:t>
             </w:r>
           </w:p>
         </w:tc>
@@ -4010,14 +3862,12 @@
                 <w:i/>
               </w:rPr>
             </w:pPr>
-            <w:proofErr w:type="gramStart"/>
             <w:r>
               <w:rPr>
                 <w:i/>
               </w:rPr>
               <w:t>requirements</w:t>
             </w:r>
-            <w:proofErr w:type="gramEnd"/>
           </w:p>
         </w:tc>
         <w:tc>
@@ -4105,14 +3955,12 @@
             <w:pPr>
               <w:jc w:val="both"/>
             </w:pPr>
-            <w:proofErr w:type="spellStart"/>
             <w:r>
               <w:rPr>
                 <w:lang w:eastAsia="zh-CN"/>
               </w:rPr>
               <w:t>CreateAccount</w:t>
             </w:r>
-            <w:proofErr w:type="spellEnd"/>
           </w:p>
         </w:tc>
       </w:tr>
@@ -4375,15 +4223,7 @@
               <w:t>Client</w:t>
             </w:r>
             <w:r>
-              <w:t xml:space="preserve"> to specify the </w:t>
-            </w:r>
-            <w:proofErr w:type="gramStart"/>
-            <w:r>
-              <w:t>path which</w:t>
-            </w:r>
-            <w:proofErr w:type="gramEnd"/>
-            <w:r>
-              <w:t xml:space="preserve"> will consider as the root path for the server.</w:t>
+              <w:t xml:space="preserve"> to specify the path which will consider as the root path for the server.</w:t>
             </w:r>
           </w:p>
         </w:tc>
@@ -4597,14 +4437,12 @@
                 <w:i/>
               </w:rPr>
             </w:pPr>
-            <w:proofErr w:type="gramStart"/>
             <w:r>
               <w:rPr>
                 <w:i/>
               </w:rPr>
               <w:t>requirements</w:t>
             </w:r>
-            <w:proofErr w:type="gramEnd"/>
           </w:p>
         </w:tc>
         <w:tc>
@@ -4713,7 +4551,6 @@
             <w:pPr>
               <w:jc w:val="both"/>
             </w:pPr>
-            <w:proofErr w:type="gramStart"/>
             <w:r>
               <w:rPr>
                 <w:i/>
@@ -4728,7 +4565,6 @@
               </w:rPr>
               <w:t>s</w:t>
             </w:r>
-            <w:proofErr w:type="gramEnd"/>
           </w:p>
         </w:tc>
         <w:tc>
@@ -4931,15 +4767,7 @@
               <w:t>Client</w:t>
             </w:r>
             <w:r>
-              <w:t xml:space="preserve"> must be a having a Valid </w:t>
-            </w:r>
-            <w:proofErr w:type="spellStart"/>
-            <w:r>
-              <w:t>UserName</w:t>
-            </w:r>
-            <w:proofErr w:type="spellEnd"/>
-            <w:r>
-              <w:t>.</w:t>
+              <w:t xml:space="preserve"> must be a having a Valid UserName.</w:t>
             </w:r>
           </w:p>
         </w:tc>
@@ -5169,7 +4997,6 @@
             <w:pPr>
               <w:jc w:val="both"/>
             </w:pPr>
-            <w:proofErr w:type="gramStart"/>
             <w:r>
               <w:rPr>
                 <w:i/>
@@ -5184,7 +5011,6 @@
               </w:rPr>
               <w:t>s</w:t>
             </w:r>
-            <w:proofErr w:type="gramEnd"/>
           </w:p>
         </w:tc>
         <w:tc>
@@ -5389,15 +5215,7 @@
               <w:t>Client</w:t>
             </w:r>
             <w:r>
-              <w:t xml:space="preserve"> must be a having a Valid </w:t>
-            </w:r>
-            <w:proofErr w:type="spellStart"/>
-            <w:r>
-              <w:t>UserName</w:t>
-            </w:r>
-            <w:proofErr w:type="spellEnd"/>
-            <w:r>
-              <w:t>.</w:t>
+              <w:t xml:space="preserve"> must be a having a Valid UserName.</w:t>
             </w:r>
           </w:p>
           <w:p>
@@ -5652,7 +5470,6 @@
             <w:pPr>
               <w:jc w:val="both"/>
             </w:pPr>
-            <w:proofErr w:type="gramStart"/>
             <w:r>
               <w:rPr>
                 <w:i/>
@@ -5667,7 +5484,6 @@
               </w:rPr>
               <w:t>s</w:t>
             </w:r>
-            <w:proofErr w:type="gramEnd"/>
           </w:p>
         </w:tc>
         <w:tc>
@@ -5886,15 +5702,7 @@
               <w:t>Client</w:t>
             </w:r>
             <w:r>
-              <w:t xml:space="preserve"> must be a having a Valid </w:t>
-            </w:r>
-            <w:proofErr w:type="spellStart"/>
-            <w:r>
-              <w:t>UserName</w:t>
-            </w:r>
-            <w:proofErr w:type="spellEnd"/>
-            <w:r>
-              <w:t>.</w:t>
+              <w:t xml:space="preserve"> must be a having a Valid UserName.</w:t>
             </w:r>
           </w:p>
           <w:p>
@@ -5979,15 +5787,7 @@
               <w:t xml:space="preserve">Server </w:t>
             </w:r>
             <w:r>
-              <w:t xml:space="preserve">including the </w:t>
-            </w:r>
-            <w:proofErr w:type="gramStart"/>
-            <w:r>
-              <w:t>files which</w:t>
-            </w:r>
-            <w:proofErr w:type="gramEnd"/>
-            <w:r>
-              <w:t xml:space="preserve"> are removed/deleted.</w:t>
+              <w:t>including the files which are removed/deleted.</w:t>
             </w:r>
           </w:p>
         </w:tc>
@@ -6152,7 +5952,6 @@
             <w:pPr>
               <w:jc w:val="both"/>
             </w:pPr>
-            <w:proofErr w:type="gramStart"/>
             <w:r>
               <w:rPr>
                 <w:i/>
@@ -6167,7 +5966,6 @@
               </w:rPr>
               <w:t>s</w:t>
             </w:r>
-            <w:proofErr w:type="gramEnd"/>
           </w:p>
         </w:tc>
         <w:tc>
@@ -6372,15 +6170,7 @@
               <w:t>Client</w:t>
             </w:r>
             <w:r>
-              <w:t xml:space="preserve"> must be a having a Valid </w:t>
-            </w:r>
-            <w:proofErr w:type="spellStart"/>
-            <w:r>
-              <w:t>UserName</w:t>
-            </w:r>
-            <w:proofErr w:type="spellEnd"/>
-            <w:r>
-              <w:t>.</w:t>
+              <w:t xml:space="preserve"> must be a having a Valid UserName.</w:t>
             </w:r>
           </w:p>
           <w:p>
@@ -7001,14 +6791,12 @@
             <w:pPr>
               <w:jc w:val="both"/>
             </w:pPr>
-            <w:proofErr w:type="spellStart"/>
             <w:r>
               <w:rPr>
                 <w:lang w:eastAsia="zh-CN"/>
               </w:rPr>
               <w:t>ServerFailure</w:t>
             </w:r>
-            <w:proofErr w:type="spellEnd"/>
           </w:p>
         </w:tc>
       </w:tr>
@@ -7446,15 +7234,7 @@
               <w:jc w:val="both"/>
             </w:pPr>
             <w:r>
-              <w:t xml:space="preserve">Connection will exist between the Client and server even </w:t>
-            </w:r>
-            <w:proofErr w:type="gramStart"/>
-            <w:r>
-              <w:t>if  Server1</w:t>
-            </w:r>
-            <w:proofErr w:type="gramEnd"/>
-            <w:r>
-              <w:t xml:space="preserve"> and server2 fails </w:t>
+              <w:t xml:space="preserve">Connection will exist between the Client and server even if  Server1 and server2 fails </w:t>
             </w:r>
           </w:p>
         </w:tc>
@@ -7660,15 +7440,7 @@
               <w:jc w:val="both"/>
             </w:pPr>
             <w:r>
-              <w:t xml:space="preserve">         </w:t>
-            </w:r>
-            <w:proofErr w:type="gramStart"/>
-            <w:r>
-              <w:t>disconnected</w:t>
-            </w:r>
-            <w:proofErr w:type="gramEnd"/>
-            <w:r>
-              <w:t xml:space="preserve">                         </w:t>
+              <w:t xml:space="preserve">         disconnected                         </w:t>
             </w:r>
           </w:p>
         </w:tc>
@@ -7707,7 +7479,6 @@
               <w:spacing w:after="0"/>
               <w:jc w:val="both"/>
             </w:pPr>
-            <w:proofErr w:type="gramStart"/>
             <w:r>
               <w:rPr>
                 <w:i/>
@@ -7715,11 +7486,7 @@
               <w:t xml:space="preserve">Client  </w:t>
             </w:r>
             <w:r>
-              <w:t>Should</w:t>
-            </w:r>
-            <w:proofErr w:type="gramEnd"/>
-            <w:r>
-              <w:t xml:space="preserve"> be logged in</w:t>
+              <w:t>Should be logged in</w:t>
             </w:r>
           </w:p>
         </w:tc>
@@ -7894,6 +7661,9 @@
         <w:jc w:val="both"/>
       </w:pPr>
       <w:r>
+        <w:rPr>
+          <w:noProof/>
+        </w:rPr>
         <w:lastRenderedPageBreak/>
         <w:drawing>
           <wp:inline distT="0" distB="0" distL="0" distR="0" wp14:anchorId="614E6D80" wp14:editId="18CBB499">
@@ -8027,6 +7797,9 @@
         <w:jc w:val="center"/>
       </w:pPr>
       <w:r>
+        <w:rPr>
+          <w:noProof/>
+        </w:rPr>
         <w:lastRenderedPageBreak/>
         <w:drawing>
           <wp:inline distT="0" distB="0" distL="0" distR="0" wp14:anchorId="5A91D43E" wp14:editId="27884476">
@@ -8128,6 +7901,9 @@
         <w:jc w:val="center"/>
       </w:pPr>
       <w:r>
+        <w:rPr>
+          <w:noProof/>
+        </w:rPr>
         <w:lastRenderedPageBreak/>
         <w:drawing>
           <wp:inline distT="0" distB="0" distL="0" distR="0" wp14:anchorId="31B738F6" wp14:editId="5D1103E4">
@@ -8220,7 +7996,13 @@
       </w:pPr>
       <w:bookmarkStart w:id="15" w:name="_Toc392546211"/>
       <w:r>
-        <w:t xml:space="preserve">The communication among servers and between server and client will use asynchronous sockets, so both the client daemon and server side application will be implemented in multithreading. </w:t>
+        <w:t xml:space="preserve">The communication among servers will use asynchronous sockets, so </w:t>
+      </w:r>
+      <w:r>
+        <w:t>the</w:t>
+      </w:r>
+      <w:r>
+        <w:t xml:space="preserve"> server side application will be implemented in multithreading. </w:t>
       </w:r>
     </w:p>
     <w:p>
@@ -8229,6 +8011,29 @@
         <w:jc w:val="both"/>
       </w:pPr>
       <w:r>
+        <w:t>Client is single threaded</w:t>
+      </w:r>
+      <w:r>
+        <w:t xml:space="preserve"> and synchronized communication with server</w:t>
+      </w:r>
+      <w:bookmarkStart w:id="16" w:name="_GoBack"/>
+      <w:bookmarkEnd w:id="16"/>
+      <w:r>
+        <w:t xml:space="preserve">. Although one client can modify multiple files at </w:t>
+      </w:r>
+      <w:r>
+        <w:t>the</w:t>
+      </w:r>
+      <w:r>
+        <w:t xml:space="preserve"> same time, but the client will synchronize the modified files one by one with server. </w:t>
+      </w:r>
+    </w:p>
+    <w:p>
+      <w:pPr>
+        <w:pStyle w:val="ListParagraph"/>
+        <w:jc w:val="both"/>
+      </w:pPr>
+      <w:r>
         <w:t>When the client connects to the server, multiple threads will be used and each thread creates a TCP socket. One thread will take responsibility for receiving and sending messages from or to server, and other threads will be used for data transmitting from the client to servers.</w:t>
       </w:r>
     </w:p>
@@ -8247,6 +8052,7 @@
         <w:jc w:val="both"/>
       </w:pPr>
       <w:r>
+        <w:lastRenderedPageBreak/>
         <w:t>Theor</w:t>
       </w:r>
       <w:r>
@@ -8265,7 +8071,6 @@
         <w:jc w:val="both"/>
       </w:pPr>
       <w:r>
-        <w:lastRenderedPageBreak/>
         <w:t>On the buck up server, at least five threads are created for connections to other four normal servers and the other back up server. The threads</w:t>
       </w:r>
       <w:r>
@@ -8297,7 +8102,7 @@
         <w:pStyle w:val="ListParagraph"/>
         <w:jc w:val="both"/>
       </w:pPr>
-      <w:bookmarkStart w:id="16" w:name="_Toc392546212"/>
+      <w:bookmarkStart w:id="17" w:name="_Toc392546212"/>
       <w:r>
         <w:t xml:space="preserve">The communication method between client and servers, and among servers will be based on TCP sockets. </w:t>
       </w:r>
@@ -8332,7 +8137,7 @@
       <w:r>
         <w:t>Synchronization</w:t>
       </w:r>
-      <w:bookmarkEnd w:id="16"/>
+      <w:bookmarkEnd w:id="17"/>
     </w:p>
     <w:p/>
     <w:p>
@@ -8356,23 +8161,7 @@
         <w:jc w:val="both"/>
       </w:pPr>
       <w:r>
-        <w:t xml:space="preserve">The synchronization between the client and server (service) can be achieved by using Router Table. In the beginning the client will use the </w:t>
-      </w:r>
-      <w:proofErr w:type="spellStart"/>
-      <w:r>
-        <w:t>config</w:t>
-      </w:r>
-      <w:proofErr w:type="spellEnd"/>
-      <w:r>
-        <w:t xml:space="preserve"> file to </w:t>
-      </w:r>
-      <w:proofErr w:type="gramStart"/>
-      <w:r>
-        <w:t>identify which</w:t>
-      </w:r>
-      <w:proofErr w:type="gramEnd"/>
-      <w:r>
-        <w:t xml:space="preserve"> server is more responsive and the client will connect to that particular server. This will help the client to connect only one particular server. </w:t>
+        <w:t xml:space="preserve">The synchronization between the client and server (service) can be achieved by using Router Table. In the beginning the client will use the config file to identify which server is more responsive and the client will connect to that particular server. This will help the client to connect only one particular server. </w:t>
       </w:r>
     </w:p>
     <w:p>
@@ -8381,15 +8170,7 @@
         <w:jc w:val="both"/>
       </w:pPr>
       <w:r>
-        <w:t xml:space="preserve">Once connected the client will do the operations such as upload, download and sharing of files. Since we are provided with three service servers, the client will place the file into the </w:t>
-      </w:r>
-      <w:proofErr w:type="gramStart"/>
-      <w:r>
-        <w:t>client which</w:t>
-      </w:r>
-      <w:proofErr w:type="gramEnd"/>
-      <w:r>
-        <w:t xml:space="preserve"> it is connected to it.  Once placed the details are properly inserted into the Router Table attached to the server. </w:t>
+        <w:t xml:space="preserve">Once connected the client will do the operations such as upload, download and sharing of files. Since we are provided with three service servers, the client will place the file into the client which it is connected to it.  Once placed the details are properly inserted into the Router Table attached to the server. </w:t>
       </w:r>
     </w:p>
     <w:p>
@@ -8398,15 +8179,7 @@
         <w:jc w:val="both"/>
       </w:pPr>
       <w:r>
-        <w:t xml:space="preserve">The Router Table consists of four columns namely </w:t>
-      </w:r>
-      <w:proofErr w:type="spellStart"/>
-      <w:r>
-        <w:t>UserName</w:t>
-      </w:r>
-      <w:proofErr w:type="spellEnd"/>
-      <w:r>
-        <w:t>, Filename, Version and Server Name. All the servers will have their own Router Tables and all the Router Tables will be synchronized with each other. Thus every Router Table will have the same information across all the servers. This will allow the client to know which file is present in which server during the request.</w:t>
+        <w:t>The Router Table consists of four columns namely UserName, Filename, Version and Server Name. All the servers will have their own Router Tables and all the Router Tables will be synchronized with each other. Thus every Router Table will have the same information across all the servers. This will allow the client to know which file is present in which server during the request.</w:t>
       </w:r>
     </w:p>
     <w:p>
@@ -8415,15 +8188,7 @@
         <w:jc w:val="both"/>
       </w:pPr>
       <w:r>
-        <w:t xml:space="preserve">In addition to three service servers, we will also have two Backup </w:t>
-      </w:r>
-      <w:proofErr w:type="gramStart"/>
-      <w:r>
-        <w:t>servers which</w:t>
-      </w:r>
-      <w:proofErr w:type="gramEnd"/>
-      <w:r>
-        <w:t xml:space="preserve"> will be continuously monitoring the three servers and taking backup of all the files present in three servers.</w:t>
+        <w:t>In addition to three service servers, we will also have two Backup servers which will be continuously monitoring the three servers and taking backup of all the files present in three servers.</w:t>
       </w:r>
     </w:p>
     <w:p>
@@ -8441,15 +8206,8 @@
         <w:jc w:val="both"/>
       </w:pPr>
       <w:r>
-        <w:t xml:space="preserve">During synchronization, each particular client will also receive all the files pertaining to </w:t>
-      </w:r>
-      <w:proofErr w:type="gramStart"/>
-      <w:r>
-        <w:t>itself</w:t>
-      </w:r>
-      <w:proofErr w:type="gramEnd"/>
-      <w:r>
-        <w:t xml:space="preserve"> from the all three service servers.</w:t>
+        <w:lastRenderedPageBreak/>
+        <w:t>During synchronization, each particular client will also receive all the files pertaining to itself from the all three service servers.</w:t>
       </w:r>
     </w:p>
     <w:p>
@@ -8479,24 +8237,7 @@
         <w:jc w:val="both"/>
       </w:pPr>
       <w:r>
-        <w:lastRenderedPageBreak/>
-        <w:t xml:space="preserve">All </w:t>
-      </w:r>
-      <w:proofErr w:type="gramStart"/>
-      <w:r>
-        <w:t>three service</w:t>
-      </w:r>
-      <w:proofErr w:type="gramEnd"/>
-      <w:r>
-        <w:t xml:space="preserve"> servers are capable of processing simultaneous requests from multiple clients. Each server will have files corresponding to the requests completed for particular clients. This means that every server will not have every file. Instead they all will have their own Router </w:t>
-      </w:r>
-      <w:proofErr w:type="gramStart"/>
-      <w:r>
-        <w:t>Table which will provide the details of which file</w:t>
-      </w:r>
-      <w:proofErr w:type="gramEnd"/>
-      <w:r>
-        <w:t xml:space="preserve"> or folder is present in which server. These Router Table are synchronized regularly.</w:t>
+        <w:t>All three service servers are capable of processing simultaneous requests from multiple clients. Each server will have files corresponding to the requests completed for particular clients. This means that every server will not have every file. Instead they all will have their own Router Table which will provide the details of which file or folder is present in which server. These Router Table are synchronized regularly.</w:t>
       </w:r>
     </w:p>
     <w:p>
@@ -8505,15 +8246,7 @@
         <w:jc w:val="both"/>
       </w:pPr>
       <w:r>
-        <w:t xml:space="preserve">Also the synchronization between the Service Servers and the Backup Servers happen regularly such that </w:t>
-      </w:r>
-      <w:proofErr w:type="gramStart"/>
-      <w:r>
-        <w:t>all the data in three servers are noted by both the Backup</w:t>
-      </w:r>
-      <w:proofErr w:type="gramEnd"/>
-      <w:r>
-        <w:t xml:space="preserve"> servers. In case, if the service server goes down, it will take all the data from the Backup server when it comes back online.</w:t>
+        <w:t>Also the synchronization between the Service Servers and the Backup Servers happen regularly such that all the data in three servers are noted by both the Backup servers. In case, if the service server goes down, it will take all the data from the Backup server when it comes back online.</w:t>
       </w:r>
     </w:p>
     <w:p>
@@ -8522,15 +8255,7 @@
         <w:jc w:val="both"/>
       </w:pPr>
       <w:r>
-        <w:t xml:space="preserve">Every server when </w:t>
-      </w:r>
-      <w:proofErr w:type="gramStart"/>
-      <w:r>
-        <w:t>started,</w:t>
-      </w:r>
-      <w:proofErr w:type="gramEnd"/>
-      <w:r>
-        <w:t xml:space="preserve"> will have to synchronize itself and the router tables from the Backup server such that all the latest information of files are present.</w:t>
+        <w:t>Every server when started, will have to synchronize itself and the router tables from the Backup server such that all the latest information of files are present.</w:t>
       </w:r>
     </w:p>
     <w:p>
@@ -8547,11 +8272,11 @@
         </w:numPr>
         <w:jc w:val="both"/>
       </w:pPr>
-      <w:bookmarkStart w:id="17" w:name="_Toc392546213"/>
+      <w:bookmarkStart w:id="18" w:name="_Toc392546213"/>
       <w:r>
         <w:t>Consistency</w:t>
       </w:r>
-      <w:bookmarkEnd w:id="17"/>
+      <w:bookmarkEnd w:id="18"/>
     </w:p>
     <w:p>
       <w:pPr>
@@ -8559,15 +8284,7 @@
         <w:jc w:val="both"/>
       </w:pPr>
       <w:r>
-        <w:t xml:space="preserve">Different data records (files) are stored in separate service servers and both backup servers maintain a copy of every the records in all service servers. Thus, data consistency must be maintained </w:t>
-      </w:r>
-      <w:proofErr w:type="gramStart"/>
-      <w:r>
-        <w:t>among</w:t>
-      </w:r>
-      <w:proofErr w:type="gramEnd"/>
-      <w:r>
-        <w:t xml:space="preserve"> one individual service server (that contains that particular file) and the two backup servers.</w:t>
+        <w:t>Different data records (files) are stored in separate service servers and both backup servers maintain a copy of every the records in all service servers. Thus, data consistency must be maintained among one individual service server (that contains that particular file) and the two backup servers.</w:t>
       </w:r>
     </w:p>
     <w:p>
@@ -8585,6 +8302,9 @@
         <w:jc w:val="center"/>
       </w:pPr>
       <w:r>
+        <w:rPr>
+          <w:noProof/>
+        </w:rPr>
         <w:lastRenderedPageBreak/>
         <w:drawing>
           <wp:inline distT="0" distB="0" distL="0" distR="0" wp14:anchorId="07677F50" wp14:editId="10404955">
@@ -8628,8 +8348,6 @@
           </wp:inline>
         </w:drawing>
       </w:r>
-      <w:bookmarkStart w:id="18" w:name="_GoBack"/>
-      <w:bookmarkEnd w:id="18"/>
     </w:p>
     <w:p>
       <w:pPr>
@@ -8700,6 +8418,9 @@
         <w:jc w:val="center"/>
       </w:pPr>
       <w:r>
+        <w:rPr>
+          <w:noProof/>
+        </w:rPr>
         <w:lastRenderedPageBreak/>
         <w:drawing>
           <wp:inline distT="0" distB="0" distL="0" distR="0" wp14:anchorId="14B863E8" wp14:editId="00DD74D5">
@@ -8880,15 +8601,7 @@
         <w:jc w:val="both"/>
       </w:pPr>
       <w:r>
-        <w:t xml:space="preserve">The Drop box application can be deployed in 32 </w:t>
-      </w:r>
-      <w:proofErr w:type="gramStart"/>
-      <w:r>
-        <w:t>bit</w:t>
-      </w:r>
-      <w:proofErr w:type="gramEnd"/>
-      <w:r>
-        <w:t xml:space="preserve"> or 64 bit version of Microsoft Windows operating system. </w:t>
+        <w:t xml:space="preserve">The Drop box application can be deployed in 32 bit or 64 bit version of Microsoft Windows operating system. </w:t>
       </w:r>
       <w:r>
         <w:t xml:space="preserve">The Server program is deployed in Windows Azure and all the data is stored in Windows Azure. </w:t>
@@ -11942,7 +11655,7 @@
   <a:extraClrSchemeLst/>
   <a:extLst>
     <a:ext uri="{05A4C25C-085E-4340-85A3-A5531E510DB2}">
-      <thm15:themeFamily xmlns:thm15="http://schemas.microsoft.com/office/thememl/2012/main" xmlns="" name="Office Theme" id="{62F939B6-93AF-4DB8-9C6B-D6C7DFDC589F}" vid="{4A3C46E8-61CC-4603-A589-7422A47A8E4A}"/>
+      <thm15:themeFamily xmlns="" xmlns:thm15="http://schemas.microsoft.com/office/thememl/2012/main" name="Office Theme" id="{62F939B6-93AF-4DB8-9C6B-D6C7DFDC589F}" vid="{4A3C46E8-61CC-4603-A589-7422A47A8E4A}"/>
     </a:ext>
   </a:extLst>
 </a:theme>
@@ -11953,7 +11666,7 @@
 </file>
 
 <file path=customXml/itemProps1.xml><?xml version="1.0" encoding="utf-8"?>
-<ds:datastoreItem xmlns:ds="http://schemas.openxmlformats.org/officeDocument/2006/customXml" ds:itemID="{E060D395-08D4-BA4F-A139-893E858F4643}">
+<ds:datastoreItem xmlns:ds="http://schemas.openxmlformats.org/officeDocument/2006/customXml" ds:itemID="{36788C62-08F5-3646-A66A-5FC1AABB3E1B}">
   <ds:schemaRefs>
     <ds:schemaRef ds:uri="http://schemas.openxmlformats.org/officeDocument/2006/bibliography"/>
   </ds:schemaRefs>

</xml_diff>

<commit_message>
Java and FXML files
Folder contains latest version of User control java and fxml files
</commit_message>
<xml_diff>
--- a/RAD.docx
+++ b/RAD.docx
@@ -1,6 +1,6 @@
 
 <file path=word/document.xml><?xml version="1.0" encoding="utf-8"?>
-<w:document xmlns:wpc="http://schemas.microsoft.com/office/word/2010/wordprocessingCanvas" xmlns:mo="http://schemas.microsoft.com/office/mac/office/2008/main" xmlns:mc="http://schemas.openxmlformats.org/markup-compatibility/2006" xmlns:mv="urn:schemas-microsoft-com:mac:vml" xmlns:o="urn:schemas-microsoft-com:office:office" xmlns:r="http://schemas.openxmlformats.org/officeDocument/2006/relationships" xmlns:m="http://schemas.openxmlformats.org/officeDocument/2006/math" xmlns:v="urn:schemas-microsoft-com:vml" xmlns:wp14="http://schemas.microsoft.com/office/word/2010/wordprocessingDrawing" xmlns:wp="http://schemas.openxmlformats.org/drawingml/2006/wordprocessingDrawing" xmlns:w10="urn:schemas-microsoft-com:office:word" xmlns:w="http://schemas.openxmlformats.org/wordprocessingml/2006/main" xmlns:w14="http://schemas.microsoft.com/office/word/2010/wordml" xmlns:wpg="http://schemas.microsoft.com/office/word/2010/wordprocessingGroup" xmlns:wpi="http://schemas.microsoft.com/office/word/2010/wordprocessingInk" xmlns:wne="http://schemas.microsoft.com/office/word/2006/wordml" xmlns:wps="http://schemas.microsoft.com/office/word/2010/wordprocessingShape" mc:Ignorable="w14 wp14">
+<w:document xmlns:wpc="http://schemas.microsoft.com/office/word/2010/wordprocessingCanvas" xmlns:mc="http://schemas.openxmlformats.org/markup-compatibility/2006" xmlns:o="urn:schemas-microsoft-com:office:office" xmlns:r="http://schemas.openxmlformats.org/officeDocument/2006/relationships" xmlns:m="http://schemas.openxmlformats.org/officeDocument/2006/math" xmlns:v="urn:schemas-microsoft-com:vml" xmlns:wp14="http://schemas.microsoft.com/office/word/2010/wordprocessingDrawing" xmlns:wp="http://schemas.openxmlformats.org/drawingml/2006/wordprocessingDrawing" xmlns:w10="urn:schemas-microsoft-com:office:word" xmlns:w="http://schemas.openxmlformats.org/wordprocessingml/2006/main" xmlns:w14="http://schemas.microsoft.com/office/word/2010/wordml" xmlns:wpg="http://schemas.microsoft.com/office/word/2010/wordprocessingGroup" xmlns:wpi="http://schemas.microsoft.com/office/word/2010/wordprocessingInk" xmlns:wne="http://schemas.microsoft.com/office/word/2006/wordml" xmlns:wps="http://schemas.microsoft.com/office/word/2010/wordprocessingShape" mc:Ignorable="w14 wp14">
   <w:body>
     <w:p>
       <w:pPr>
@@ -84,8 +84,13 @@
         <w:pStyle w:val="NoSpacing"/>
         <w:jc w:val="right"/>
       </w:pPr>
-      <w:r>
-        <w:t>Haohan (Harry) Xu</w:t>
+      <w:proofErr w:type="spellStart"/>
+      <w:r>
+        <w:t>Haohan</w:t>
+      </w:r>
+      <w:proofErr w:type="spellEnd"/>
+      <w:r>
+        <w:t xml:space="preserve"> (Harry) Xu</w:t>
       </w:r>
     </w:p>
     <w:p>
@@ -101,12 +106,31 @@
       </w:r>
       <w:r>
         <w:br/>
-        <w:t>Jitin Jacob</w:t>
+      </w:r>
+      <w:proofErr w:type="spellStart"/>
+      <w:r>
+        <w:t>Jitin</w:t>
+      </w:r>
+      <w:proofErr w:type="spellEnd"/>
+      <w:r>
+        <w:t xml:space="preserve"> Jacob</w:t>
       </w:r>
       <w:r>
         <w:br/>
-        <w:t>Sashiraj Dhanrajan</w:t>
-      </w:r>
+      </w:r>
+      <w:proofErr w:type="spellStart"/>
+      <w:r>
+        <w:t>Sashiraj</w:t>
+      </w:r>
+      <w:proofErr w:type="spellEnd"/>
+      <w:r>
+        <w:t xml:space="preserve"> </w:t>
+      </w:r>
+      <w:proofErr w:type="spellStart"/>
+      <w:r>
+        <w:t>Dhanrajan</w:t>
+      </w:r>
+      <w:proofErr w:type="spellEnd"/>
       <w:r>
         <w:br/>
       </w:r>
@@ -184,7 +208,7 @@
           <w:r>
             <w:fldChar w:fldCharType="separate"/>
           </w:r>
-          <w:hyperlink w:anchor="_Toc392546196" w:history="1">
+          <w:hyperlink w:anchor="_Toc392703447" w:history="1">
             <w:r>
               <w:rPr>
                 <w:rStyle w:val="Hyperlink"/>
@@ -226,7 +250,7 @@
                 <w:noProof/>
                 <w:webHidden/>
               </w:rPr>
-              <w:instrText xml:space="preserve"> PAGEREF _Toc392546196 \h </w:instrText>
+              <w:instrText xml:space="preserve"> PAGEREF _Toc392703447 \h </w:instrText>
             </w:r>
             <w:r>
               <w:rPr>
@@ -270,7 +294,7 @@
               <w:lang w:val="en-CA" w:eastAsia="en-CA"/>
             </w:rPr>
           </w:pPr>
-          <w:hyperlink w:anchor="_Toc392546197" w:history="1">
+          <w:hyperlink w:anchor="_Toc392703448" w:history="1">
             <w:r>
               <w:rPr>
                 <w:rStyle w:val="Hyperlink"/>
@@ -312,7 +336,7 @@
                 <w:noProof/>
                 <w:webHidden/>
               </w:rPr>
-              <w:instrText xml:space="preserve"> PAGEREF _Toc392546197 \h </w:instrText>
+              <w:instrText xml:space="preserve"> PAGEREF _Toc392703448 \h </w:instrText>
             </w:r>
             <w:r>
               <w:rPr>
@@ -356,7 +380,7 @@
               <w:lang w:val="en-CA" w:eastAsia="en-CA"/>
             </w:rPr>
           </w:pPr>
-          <w:hyperlink w:anchor="_Toc392546198" w:history="1">
+          <w:hyperlink w:anchor="_Toc392703449" w:history="1">
             <w:r>
               <w:rPr>
                 <w:rStyle w:val="Hyperlink"/>
@@ -398,7 +422,7 @@
                 <w:noProof/>
                 <w:webHidden/>
               </w:rPr>
-              <w:instrText xml:space="preserve"> PAGEREF _Toc392546198 \h </w:instrText>
+              <w:instrText xml:space="preserve"> PAGEREF _Toc392703449 \h </w:instrText>
             </w:r>
             <w:r>
               <w:rPr>
@@ -442,7 +466,7 @@
               <w:lang w:val="en-CA" w:eastAsia="en-CA"/>
             </w:rPr>
           </w:pPr>
-          <w:hyperlink w:anchor="_Toc392546199" w:history="1">
+          <w:hyperlink w:anchor="_Toc392703450" w:history="1">
             <w:r>
               <w:rPr>
                 <w:rStyle w:val="Hyperlink"/>
@@ -486,7 +510,7 @@
                 <w:noProof/>
                 <w:webHidden/>
               </w:rPr>
-              <w:instrText xml:space="preserve"> PAGEREF _Toc392546199 \h </w:instrText>
+              <w:instrText xml:space="preserve"> PAGEREF _Toc392703450 \h </w:instrText>
             </w:r>
             <w:r>
               <w:rPr>
@@ -530,7 +554,7 @@
               <w:lang w:val="en-CA" w:eastAsia="en-CA"/>
             </w:rPr>
           </w:pPr>
-          <w:hyperlink w:anchor="_Toc392546200" w:history="1">
+          <w:hyperlink w:anchor="_Toc392703451" w:history="1">
             <w:r>
               <w:rPr>
                 <w:rStyle w:val="Hyperlink"/>
@@ -572,7 +596,7 @@
                 <w:noProof/>
                 <w:webHidden/>
               </w:rPr>
-              <w:instrText xml:space="preserve"> PAGEREF _Toc392546200 \h </w:instrText>
+              <w:instrText xml:space="preserve"> PAGEREF _Toc392703451 \h </w:instrText>
             </w:r>
             <w:r>
               <w:rPr>
@@ -616,7 +640,7 @@
               <w:lang w:val="en-CA" w:eastAsia="en-CA"/>
             </w:rPr>
           </w:pPr>
-          <w:hyperlink w:anchor="_Toc392546201" w:history="1">
+          <w:hyperlink w:anchor="_Toc392703452" w:history="1">
             <w:r>
               <w:rPr>
                 <w:rStyle w:val="Hyperlink"/>
@@ -658,7 +682,7 @@
                 <w:noProof/>
                 <w:webHidden/>
               </w:rPr>
-              <w:instrText xml:space="preserve"> PAGEREF _Toc392546201 \h </w:instrText>
+              <w:instrText xml:space="preserve"> PAGEREF _Toc392703452 \h </w:instrText>
             </w:r>
             <w:r>
               <w:rPr>
@@ -702,7 +726,7 @@
               <w:lang w:val="en-CA" w:eastAsia="en-CA"/>
             </w:rPr>
           </w:pPr>
-          <w:hyperlink w:anchor="_Toc392546202" w:history="1">
+          <w:hyperlink w:anchor="_Toc392703453" w:history="1">
             <w:r>
               <w:rPr>
                 <w:rStyle w:val="Hyperlink"/>
@@ -744,7 +768,7 @@
                 <w:noProof/>
                 <w:webHidden/>
               </w:rPr>
-              <w:instrText xml:space="preserve"> PAGEREF _Toc392546202 \h </w:instrText>
+              <w:instrText xml:space="preserve"> PAGEREF _Toc392703453 \h </w:instrText>
             </w:r>
             <w:r>
               <w:rPr>
@@ -788,7 +812,7 @@
               <w:lang w:val="en-CA" w:eastAsia="en-CA"/>
             </w:rPr>
           </w:pPr>
-          <w:hyperlink w:anchor="_Toc392546203" w:history="1">
+          <w:hyperlink w:anchor="_Toc392703454" w:history="1">
             <w:r>
               <w:rPr>
                 <w:rStyle w:val="Hyperlink"/>
@@ -830,7 +854,7 @@
                 <w:noProof/>
                 <w:webHidden/>
               </w:rPr>
-              <w:instrText xml:space="preserve"> PAGEREF _Toc392546203 \h </w:instrText>
+              <w:instrText xml:space="preserve"> PAGEREF _Toc392703454 \h </w:instrText>
             </w:r>
             <w:r>
               <w:rPr>
@@ -874,7 +898,7 @@
               <w:lang w:val="en-CA" w:eastAsia="en-CA"/>
             </w:rPr>
           </w:pPr>
-          <w:hyperlink w:anchor="_Toc392546204" w:history="1">
+          <w:hyperlink w:anchor="_Toc392703455" w:history="1">
             <w:r>
               <w:rPr>
                 <w:rStyle w:val="Hyperlink"/>
@@ -916,7 +940,7 @@
                 <w:noProof/>
                 <w:webHidden/>
               </w:rPr>
-              <w:instrText xml:space="preserve"> PAGEREF _Toc392546204 \h </w:instrText>
+              <w:instrText xml:space="preserve"> PAGEREF _Toc392703455 \h </w:instrText>
             </w:r>
             <w:r>
               <w:rPr>
@@ -960,7 +984,7 @@
               <w:lang w:val="en-CA" w:eastAsia="en-CA"/>
             </w:rPr>
           </w:pPr>
-          <w:hyperlink w:anchor="_Toc392546205" w:history="1">
+          <w:hyperlink w:anchor="_Toc392703456" w:history="1">
             <w:r>
               <w:rPr>
                 <w:rStyle w:val="Hyperlink"/>
@@ -1002,7 +1026,7 @@
                 <w:noProof/>
                 <w:webHidden/>
               </w:rPr>
-              <w:instrText xml:space="preserve"> PAGEREF _Toc392546205 \h </w:instrText>
+              <w:instrText xml:space="preserve"> PAGEREF _Toc392703456 \h </w:instrText>
             </w:r>
             <w:r>
               <w:rPr>
@@ -1046,7 +1070,7 @@
               <w:lang w:val="en-CA" w:eastAsia="en-CA"/>
             </w:rPr>
           </w:pPr>
-          <w:hyperlink w:anchor="_Toc392546206" w:history="1">
+          <w:hyperlink w:anchor="_Toc392703457" w:history="1">
             <w:r>
               <w:rPr>
                 <w:rStyle w:val="Hyperlink"/>
@@ -1088,7 +1112,7 @@
                 <w:noProof/>
                 <w:webHidden/>
               </w:rPr>
-              <w:instrText xml:space="preserve"> PAGEREF _Toc392546206 \h </w:instrText>
+              <w:instrText xml:space="preserve"> PAGEREF _Toc392703457 \h </w:instrText>
             </w:r>
             <w:r>
               <w:rPr>
@@ -1132,7 +1156,7 @@
               <w:lang w:val="en-CA" w:eastAsia="en-CA"/>
             </w:rPr>
           </w:pPr>
-          <w:hyperlink w:anchor="_Toc392546207" w:history="1">
+          <w:hyperlink w:anchor="_Toc392703458" w:history="1">
             <w:r>
               <w:rPr>
                 <w:rStyle w:val="Hyperlink"/>
@@ -1174,7 +1198,7 @@
                 <w:noProof/>
                 <w:webHidden/>
               </w:rPr>
-              <w:instrText xml:space="preserve"> PAGEREF _Toc392546207 \h </w:instrText>
+              <w:instrText xml:space="preserve"> PAGEREF _Toc392703458 \h </w:instrText>
             </w:r>
             <w:r>
               <w:rPr>
@@ -1218,7 +1242,7 @@
               <w:lang w:val="en-CA" w:eastAsia="en-CA"/>
             </w:rPr>
           </w:pPr>
-          <w:hyperlink w:anchor="_Toc392546208" w:history="1">
+          <w:hyperlink w:anchor="_Toc392703459" w:history="1">
             <w:r>
               <w:rPr>
                 <w:rStyle w:val="Hyperlink"/>
@@ -1260,7 +1284,7 @@
                 <w:noProof/>
                 <w:webHidden/>
               </w:rPr>
-              <w:instrText xml:space="preserve"> PAGEREF _Toc392546208 \h </w:instrText>
+              <w:instrText xml:space="preserve"> PAGEREF _Toc392703459 \h </w:instrText>
             </w:r>
             <w:r>
               <w:rPr>
@@ -1304,7 +1328,7 @@
               <w:lang w:val="en-CA" w:eastAsia="en-CA"/>
             </w:rPr>
           </w:pPr>
-          <w:hyperlink w:anchor="_Toc392546209" w:history="1">
+          <w:hyperlink w:anchor="_Toc392703460" w:history="1">
             <w:r>
               <w:rPr>
                 <w:rStyle w:val="Hyperlink"/>
@@ -1346,7 +1370,7 @@
                 <w:noProof/>
                 <w:webHidden/>
               </w:rPr>
-              <w:instrText xml:space="preserve"> PAGEREF _Toc392546209 \h </w:instrText>
+              <w:instrText xml:space="preserve"> PAGEREF _Toc392703460 \h </w:instrText>
             </w:r>
             <w:r>
               <w:rPr>
@@ -1390,7 +1414,7 @@
               <w:lang w:val="en-CA" w:eastAsia="en-CA"/>
             </w:rPr>
           </w:pPr>
-          <w:hyperlink w:anchor="_Toc392546210" w:history="1">
+          <w:hyperlink w:anchor="_Toc392703461" w:history="1">
             <w:r>
               <w:rPr>
                 <w:rStyle w:val="Hyperlink"/>
@@ -1432,7 +1456,7 @@
                 <w:noProof/>
                 <w:webHidden/>
               </w:rPr>
-              <w:instrText xml:space="preserve"> PAGEREF _Toc392546210 \h </w:instrText>
+              <w:instrText xml:space="preserve"> PAGEREF _Toc392703461 \h </w:instrText>
             </w:r>
             <w:r>
               <w:rPr>
@@ -1476,7 +1500,7 @@
               <w:lang w:val="en-CA" w:eastAsia="en-CA"/>
             </w:rPr>
           </w:pPr>
-          <w:hyperlink w:anchor="_Toc392546211" w:history="1">
+          <w:hyperlink w:anchor="_Toc392703462" w:history="1">
             <w:r>
               <w:rPr>
                 <w:rStyle w:val="Hyperlink"/>
@@ -1518,7 +1542,7 @@
                 <w:noProof/>
                 <w:webHidden/>
               </w:rPr>
-              <w:instrText xml:space="preserve"> PAGEREF _Toc392546211 \h </w:instrText>
+              <w:instrText xml:space="preserve"> PAGEREF _Toc392703462 \h </w:instrText>
             </w:r>
             <w:r>
               <w:rPr>
@@ -1562,7 +1586,7 @@
               <w:lang w:val="en-CA" w:eastAsia="en-CA"/>
             </w:rPr>
           </w:pPr>
-          <w:hyperlink w:anchor="_Toc392546212" w:history="1">
+          <w:hyperlink w:anchor="_Toc392703463" w:history="1">
             <w:r>
               <w:rPr>
                 <w:rStyle w:val="Hyperlink"/>
@@ -1604,7 +1628,7 @@
                 <w:noProof/>
                 <w:webHidden/>
               </w:rPr>
-              <w:instrText xml:space="preserve"> PAGEREF _Toc392546212 \h </w:instrText>
+              <w:instrText xml:space="preserve"> PAGEREF _Toc392703463 \h </w:instrText>
             </w:r>
             <w:r>
               <w:rPr>
@@ -1648,7 +1672,7 @@
               <w:lang w:val="en-CA" w:eastAsia="en-CA"/>
             </w:rPr>
           </w:pPr>
-          <w:hyperlink w:anchor="_Toc392546213" w:history="1">
+          <w:hyperlink w:anchor="_Toc392703464" w:history="1">
             <w:r>
               <w:rPr>
                 <w:rStyle w:val="Hyperlink"/>
@@ -1690,7 +1714,7 @@
                 <w:noProof/>
                 <w:webHidden/>
               </w:rPr>
-              <w:instrText xml:space="preserve"> PAGEREF _Toc392546213 \h </w:instrText>
+              <w:instrText xml:space="preserve"> PAGEREF _Toc392703464 \h </w:instrText>
             </w:r>
             <w:r>
               <w:rPr>
@@ -1734,7 +1758,7 @@
               <w:lang w:val="en-CA" w:eastAsia="en-CA"/>
             </w:rPr>
           </w:pPr>
-          <w:hyperlink w:anchor="_Toc392546214" w:history="1">
+          <w:hyperlink w:anchor="_Toc392703465" w:history="1">
             <w:r>
               <w:rPr>
                 <w:rStyle w:val="Hyperlink"/>
@@ -1776,7 +1800,7 @@
                 <w:noProof/>
                 <w:webHidden/>
               </w:rPr>
-              <w:instrText xml:space="preserve"> PAGEREF _Toc392546214 \h </w:instrText>
+              <w:instrText xml:space="preserve"> PAGEREF _Toc392703465 \h </w:instrText>
             </w:r>
             <w:r>
               <w:rPr>
@@ -1796,7 +1820,7 @@
                 <w:noProof/>
                 <w:webHidden/>
               </w:rPr>
-              <w:t>15</w:t>
+              <w:t>17</w:t>
             </w:r>
             <w:r>
               <w:rPr>
@@ -1820,7 +1844,7 @@
               <w:lang w:val="en-CA" w:eastAsia="en-CA"/>
             </w:rPr>
           </w:pPr>
-          <w:hyperlink w:anchor="_Toc392546215" w:history="1">
+          <w:hyperlink w:anchor="_Toc392703466" w:history="1">
             <w:r>
               <w:rPr>
                 <w:rStyle w:val="Hyperlink"/>
@@ -1862,7 +1886,7 @@
                 <w:noProof/>
                 <w:webHidden/>
               </w:rPr>
-              <w:instrText xml:space="preserve"> PAGEREF _Toc392546215 \h </w:instrText>
+              <w:instrText xml:space="preserve"> PAGEREF _Toc392703466 \h </w:instrText>
             </w:r>
             <w:r>
               <w:rPr>
@@ -1882,7 +1906,7 @@
                 <w:noProof/>
                 <w:webHidden/>
               </w:rPr>
-              <w:t>15</w:t>
+              <w:t>17</w:t>
             </w:r>
             <w:r>
               <w:rPr>
@@ -1906,7 +1930,7 @@
               <w:lang w:val="en-CA" w:eastAsia="en-CA"/>
             </w:rPr>
           </w:pPr>
-          <w:hyperlink w:anchor="_Toc392546216" w:history="1">
+          <w:hyperlink w:anchor="_Toc392703467" w:history="1">
             <w:r>
               <w:rPr>
                 <w:rStyle w:val="Hyperlink"/>
@@ -1948,7 +1972,7 @@
                 <w:noProof/>
                 <w:webHidden/>
               </w:rPr>
-              <w:instrText xml:space="preserve"> PAGEREF _Toc392546216 \h </w:instrText>
+              <w:instrText xml:space="preserve"> PAGEREF _Toc392703467 \h </w:instrText>
             </w:r>
             <w:r>
               <w:rPr>
@@ -1968,7 +1992,7 @@
                 <w:noProof/>
                 <w:webHidden/>
               </w:rPr>
-              <w:t>15</w:t>
+              <w:t>18</w:t>
             </w:r>
             <w:r>
               <w:rPr>
@@ -1992,7 +2016,7 @@
               <w:lang w:val="en-CA" w:eastAsia="en-CA"/>
             </w:rPr>
           </w:pPr>
-          <w:hyperlink w:anchor="_Toc392546217" w:history="1">
+          <w:hyperlink w:anchor="_Toc392703468" w:history="1">
             <w:r>
               <w:rPr>
                 <w:rStyle w:val="Hyperlink"/>
@@ -2034,7 +2058,7 @@
                 <w:noProof/>
                 <w:webHidden/>
               </w:rPr>
-              <w:instrText xml:space="preserve"> PAGEREF _Toc392546217 \h </w:instrText>
+              <w:instrText xml:space="preserve"> PAGEREF _Toc392703468 \h </w:instrText>
             </w:r>
             <w:r>
               <w:rPr>
@@ -2054,7 +2078,7 @@
                 <w:noProof/>
                 <w:webHidden/>
               </w:rPr>
-              <w:t>16</w:t>
+              <w:t>18</w:t>
             </w:r>
             <w:r>
               <w:rPr>
@@ -2078,7 +2102,7 @@
               <w:lang w:val="en-CA" w:eastAsia="en-CA"/>
             </w:rPr>
           </w:pPr>
-          <w:hyperlink w:anchor="_Toc392546218" w:history="1">
+          <w:hyperlink w:anchor="_Toc392703469" w:history="1">
             <w:r>
               <w:rPr>
                 <w:rStyle w:val="Hyperlink"/>
@@ -2120,7 +2144,7 @@
                 <w:noProof/>
                 <w:webHidden/>
               </w:rPr>
-              <w:instrText xml:space="preserve"> PAGEREF _Toc392546218 \h </w:instrText>
+              <w:instrText xml:space="preserve"> PAGEREF _Toc392703469 \h </w:instrText>
             </w:r>
             <w:r>
               <w:rPr>
@@ -2140,7 +2164,7 @@
                 <w:noProof/>
                 <w:webHidden/>
               </w:rPr>
-              <w:t>16</w:t>
+              <w:t>18</w:t>
             </w:r>
             <w:r>
               <w:rPr>
@@ -2164,7 +2188,7 @@
               <w:lang w:val="en-CA" w:eastAsia="en-CA"/>
             </w:rPr>
           </w:pPr>
-          <w:hyperlink w:anchor="_Toc392546219" w:history="1">
+          <w:hyperlink w:anchor="_Toc392703470" w:history="1">
             <w:r>
               <w:rPr>
                 <w:rStyle w:val="Hyperlink"/>
@@ -2206,7 +2230,7 @@
                 <w:noProof/>
                 <w:webHidden/>
               </w:rPr>
-              <w:instrText xml:space="preserve"> PAGEREF _Toc392546219 \h </w:instrText>
+              <w:instrText xml:space="preserve"> PAGEREF _Toc392703470 \h </w:instrText>
             </w:r>
             <w:r>
               <w:rPr>
@@ -2226,7 +2250,7 @@
                 <w:noProof/>
                 <w:webHidden/>
               </w:rPr>
-              <w:t>16</w:t>
+              <w:t>18</w:t>
             </w:r>
             <w:r>
               <w:rPr>
@@ -2250,7 +2274,7 @@
               <w:lang w:val="en-CA" w:eastAsia="en-CA"/>
             </w:rPr>
           </w:pPr>
-          <w:hyperlink w:anchor="_Toc392546220" w:history="1">
+          <w:hyperlink w:anchor="_Toc392703471" w:history="1">
             <w:r>
               <w:rPr>
                 <w:rStyle w:val="Hyperlink"/>
@@ -2292,7 +2316,7 @@
                 <w:noProof/>
                 <w:webHidden/>
               </w:rPr>
-              <w:instrText xml:space="preserve"> PAGEREF _Toc392546220 \h </w:instrText>
+              <w:instrText xml:space="preserve"> PAGEREF _Toc392703471 \h </w:instrText>
             </w:r>
             <w:r>
               <w:rPr>
@@ -2312,7 +2336,7 @@
                 <w:noProof/>
                 <w:webHidden/>
               </w:rPr>
-              <w:t>16</w:t>
+              <w:t>18</w:t>
             </w:r>
             <w:r>
               <w:rPr>
@@ -2336,7 +2360,7 @@
               <w:lang w:val="en-CA" w:eastAsia="en-CA"/>
             </w:rPr>
           </w:pPr>
-          <w:hyperlink w:anchor="_Toc392546221" w:history="1">
+          <w:hyperlink w:anchor="_Toc392703472" w:history="1">
             <w:r>
               <w:rPr>
                 <w:rStyle w:val="Hyperlink"/>
@@ -2378,7 +2402,7 @@
                 <w:noProof/>
                 <w:webHidden/>
               </w:rPr>
-              <w:instrText xml:space="preserve"> PAGEREF _Toc392546221 \h </w:instrText>
+              <w:instrText xml:space="preserve"> PAGEREF _Toc392703472 \h </w:instrText>
             </w:r>
             <w:r>
               <w:rPr>
@@ -2398,7 +2422,7 @@
                 <w:noProof/>
                 <w:webHidden/>
               </w:rPr>
-              <w:t>16</w:t>
+              <w:t>18</w:t>
             </w:r>
             <w:r>
               <w:rPr>
@@ -2421,7 +2445,7 @@
               <w:lang w:val="en-CA" w:eastAsia="en-CA"/>
             </w:rPr>
           </w:pPr>
-          <w:hyperlink w:anchor="_Toc392546222" w:history="1">
+          <w:hyperlink w:anchor="_Toc392703473" w:history="1">
             <w:r>
               <w:rPr>
                 <w:rStyle w:val="Hyperlink"/>
@@ -2448,7 +2472,7 @@
                 <w:noProof/>
                 <w:webHidden/>
               </w:rPr>
-              <w:instrText xml:space="preserve"> PAGEREF _Toc392546222 \h </w:instrText>
+              <w:instrText xml:space="preserve"> PAGEREF _Toc392703473 \h </w:instrText>
             </w:r>
             <w:r>
               <w:rPr>
@@ -2468,7 +2492,7 @@
                 <w:noProof/>
                 <w:webHidden/>
               </w:rPr>
-              <w:t>16</w:t>
+              <w:t>18</w:t>
             </w:r>
             <w:r>
               <w:rPr>
@@ -2492,7 +2516,7 @@
               <w:lang w:val="en-CA" w:eastAsia="en-CA"/>
             </w:rPr>
           </w:pPr>
-          <w:hyperlink w:anchor="_Toc392546223" w:history="1">
+          <w:hyperlink w:anchor="_Toc392703474" w:history="1">
             <w:r>
               <w:rPr>
                 <w:rStyle w:val="Hyperlink"/>
@@ -2534,7 +2558,7 @@
                 <w:noProof/>
                 <w:webHidden/>
               </w:rPr>
-              <w:instrText xml:space="preserve"> PAGEREF _Toc392546223 \h </w:instrText>
+              <w:instrText xml:space="preserve"> PAGEREF _Toc392703474 \h </w:instrText>
             </w:r>
             <w:r>
               <w:rPr>
@@ -2554,7 +2578,7 @@
                 <w:noProof/>
                 <w:webHidden/>
               </w:rPr>
-              <w:t>16</w:t>
+              <w:t>18</w:t>
             </w:r>
             <w:r>
               <w:rPr>
@@ -2624,7 +2648,7 @@
         </w:numPr>
         <w:jc w:val="both"/>
       </w:pPr>
-      <w:bookmarkStart w:id="0" w:name="_Toc392546196"/>
+      <w:bookmarkStart w:id="0" w:name="_Toc392703447"/>
       <w:r>
         <w:t>Introduction</w:t>
       </w:r>
@@ -2639,7 +2663,7 @@
         </w:numPr>
         <w:jc w:val="both"/>
       </w:pPr>
-      <w:bookmarkStart w:id="1" w:name="_Toc392546197"/>
+      <w:bookmarkStart w:id="1" w:name="_Toc392703448"/>
       <w:r>
         <w:t>Purpose</w:t>
       </w:r>
@@ -2729,7 +2753,7 @@
         </w:numPr>
         <w:jc w:val="both"/>
       </w:pPr>
-      <w:bookmarkStart w:id="2" w:name="_Toc392546198"/>
+      <w:bookmarkStart w:id="2" w:name="_Toc392703449"/>
       <w:r>
         <w:t>Scope</w:t>
       </w:r>
@@ -2750,10 +2774,18 @@
         <w:t>count</w:t>
       </w:r>
       <w:r>
-        <w:t>s of Windows Azure</w:t>
-      </w:r>
-      <w:r>
-        <w:t>, he</w:t>
+        <w:t xml:space="preserve">s of Windows </w:t>
+      </w:r>
+      <w:proofErr w:type="gramStart"/>
+      <w:r>
+        <w:t>Azure</w:t>
+      </w:r>
+      <w:r>
+        <w:t>,</w:t>
+      </w:r>
+      <w:proofErr w:type="gramEnd"/>
+      <w:r>
+        <w:t xml:space="preserve"> he</w:t>
       </w:r>
       <w:r>
         <w:t xml:space="preserve">nce will represent three cloud services and </w:t>
@@ -2796,7 +2828,7 @@
           <w:i/>
         </w:rPr>
       </w:pPr>
-      <w:bookmarkStart w:id="3" w:name="_Toc392546199"/>
+      <w:bookmarkStart w:id="3" w:name="_Toc392703450"/>
       <w:r>
         <w:t>Definitions, Acronyms and Abbreviations</w:t>
       </w:r>
@@ -2888,12 +2920,6 @@
     </w:p>
     <w:p>
       <w:pPr>
-        <w:ind w:left="720"/>
-        <w:jc w:val="both"/>
-      </w:pPr>
-    </w:p>
-    <w:p>
-      <w:pPr>
         <w:pStyle w:val="Heading2"/>
         <w:numPr>
           <w:ilvl w:val="1"/>
@@ -2901,7 +2927,7 @@
         </w:numPr>
         <w:jc w:val="both"/>
       </w:pPr>
-      <w:bookmarkStart w:id="4" w:name="_Toc392546200"/>
+      <w:bookmarkStart w:id="4" w:name="_Toc392703451"/>
       <w:r>
         <w:t>References</w:t>
       </w:r>
@@ -2953,6 +2979,9 @@
       <w:pPr>
         <w:pStyle w:val="NoSpacing"/>
         <w:ind w:left="720"/>
+        <w:rPr>
+          <w:rStyle w:val="Hyperlink"/>
+        </w:rPr>
       </w:pPr>
       <w:hyperlink r:id="rId10" w:history="1">
         <w:r>
@@ -2968,18 +2997,8 @@
         <w:pStyle w:val="NoSpacing"/>
         <w:ind w:left="720"/>
       </w:pPr>
-    </w:p>
-    <w:p>
-      <w:pPr>
-        <w:pStyle w:val="NoSpacing"/>
-        <w:ind w:left="720"/>
-      </w:pPr>
-    </w:p>
-    <w:p>
-      <w:pPr>
-        <w:ind w:firstLine="720"/>
-        <w:jc w:val="both"/>
-      </w:pPr>
+      <w:bookmarkStart w:id="5" w:name="_GoBack"/>
+      <w:bookmarkEnd w:id="5"/>
     </w:p>
     <w:p>
       <w:pPr>
@@ -2990,11 +3009,11 @@
         </w:numPr>
         <w:jc w:val="both"/>
       </w:pPr>
-      <w:bookmarkStart w:id="5" w:name="_Toc392546201"/>
+      <w:bookmarkStart w:id="6" w:name="_Toc392703452"/>
       <w:r>
         <w:t>Overview</w:t>
       </w:r>
-      <w:bookmarkEnd w:id="5"/>
+      <w:bookmarkEnd w:id="6"/>
     </w:p>
     <w:p>
       <w:pPr>
@@ -3035,11 +3054,11 @@
         </w:numPr>
         <w:jc w:val="both"/>
       </w:pPr>
-      <w:bookmarkStart w:id="6" w:name="_Toc392546202"/>
+      <w:bookmarkStart w:id="7" w:name="_Toc392703453"/>
       <w:r>
         <w:t>Glossary</w:t>
       </w:r>
-      <w:bookmarkEnd w:id="6"/>
+      <w:bookmarkEnd w:id="7"/>
     </w:p>
     <w:p>
       <w:pPr>
@@ -3074,11 +3093,11 @@
         </w:numPr>
         <w:jc w:val="both"/>
       </w:pPr>
-      <w:bookmarkStart w:id="7" w:name="_Toc392546203"/>
+      <w:bookmarkStart w:id="8" w:name="_Toc392703454"/>
       <w:r>
         <w:t>Use Cases</w:t>
       </w:r>
-      <w:bookmarkEnd w:id="7"/>
+      <w:bookmarkEnd w:id="8"/>
     </w:p>
     <w:p>
       <w:pPr>
@@ -3094,11 +3113,11 @@
         </w:numPr>
         <w:jc w:val="both"/>
       </w:pPr>
-      <w:bookmarkStart w:id="8" w:name="_Toc392546204"/>
+      <w:bookmarkStart w:id="9" w:name="_Toc392703455"/>
       <w:r>
         <w:t>Actors</w:t>
       </w:r>
-      <w:bookmarkEnd w:id="8"/>
+      <w:bookmarkEnd w:id="9"/>
     </w:p>
     <w:p>
       <w:pPr>
@@ -3170,11 +3189,11 @@
         </w:numPr>
         <w:jc w:val="both"/>
       </w:pPr>
-      <w:bookmarkStart w:id="9" w:name="_Toc392546205"/>
+      <w:bookmarkStart w:id="10" w:name="_Toc392703456"/>
       <w:r>
         <w:t>List of Use Cases</w:t>
       </w:r>
-      <w:bookmarkEnd w:id="9"/>
+      <w:bookmarkEnd w:id="10"/>
     </w:p>
     <w:p>
       <w:pPr>
@@ -3182,7 +3201,15 @@
         <w:jc w:val="both"/>
       </w:pPr>
       <w:r>
-        <w:t>The list of Use Cases identified in the project corresponding to the requirements given are listed below:-</w:t>
+        <w:t xml:space="preserve">The </w:t>
+      </w:r>
+      <w:proofErr w:type="gramStart"/>
+      <w:r>
+        <w:t>list of Use Cases identified in the project corresponding to the requirements given are</w:t>
+      </w:r>
+      <w:proofErr w:type="gramEnd"/>
+      <w:r>
+        <w:t xml:space="preserve"> listed below:-</w:t>
       </w:r>
     </w:p>
     <w:p>
@@ -3221,7 +3248,6 @@
         <w:jc w:val="both"/>
       </w:pPr>
       <w:r>
-        <w:lastRenderedPageBreak/>
         <w:t>Synchronization</w:t>
       </w:r>
     </w:p>
@@ -3274,6 +3300,7 @@
         <w:jc w:val="both"/>
       </w:pPr>
       <w:r>
+        <w:lastRenderedPageBreak/>
         <w:t>Modify</w:t>
       </w:r>
     </w:p>
@@ -3330,11 +3357,11 @@
         </w:numPr>
         <w:jc w:val="both"/>
       </w:pPr>
-      <w:bookmarkStart w:id="10" w:name="_Toc392546206"/>
+      <w:bookmarkStart w:id="11" w:name="_Toc392703457"/>
       <w:r>
         <w:t>Use Case Tables</w:t>
       </w:r>
-      <w:bookmarkEnd w:id="10"/>
+      <w:bookmarkEnd w:id="11"/>
     </w:p>
     <w:p>
       <w:pPr>
@@ -3553,7 +3580,15 @@
               <w:jc w:val="both"/>
             </w:pPr>
             <w:r>
-              <w:t>The application will prompt the user to enter the UserName of the client.</w:t>
+              <w:t xml:space="preserve">The application will prompt the user to enter the </w:t>
+            </w:r>
+            <w:proofErr w:type="spellStart"/>
+            <w:r>
+              <w:t>UserName</w:t>
+            </w:r>
+            <w:proofErr w:type="spellEnd"/>
+            <w:r>
+              <w:t xml:space="preserve"> of the client.</w:t>
             </w:r>
           </w:p>
         </w:tc>
@@ -3597,7 +3632,23 @@
               <w:t>Client</w:t>
             </w:r>
             <w:r>
-              <w:t xml:space="preserve"> enters its UserName and press Enter.</w:t>
+              <w:t xml:space="preserve"> enters its </w:t>
+            </w:r>
+            <w:proofErr w:type="spellStart"/>
+            <w:r>
+              <w:t>UserName</w:t>
+            </w:r>
+            <w:proofErr w:type="spellEnd"/>
+            <w:r>
+              <w:t xml:space="preserve"> and </w:t>
+            </w:r>
+            <w:proofErr w:type="gramStart"/>
+            <w:r>
+              <w:t>press</w:t>
+            </w:r>
+            <w:proofErr w:type="gramEnd"/>
+            <w:r>
+              <w:t xml:space="preserve"> Enter.</w:t>
             </w:r>
           </w:p>
         </w:tc>
@@ -3653,7 +3704,15 @@
               <w:t>Server</w:t>
             </w:r>
             <w:r>
-              <w:t xml:space="preserve"> checks if the UserName is a valid one present in the list of valid users and displays a message for the </w:t>
+              <w:t xml:space="preserve"> checks if the </w:t>
+            </w:r>
+            <w:proofErr w:type="spellStart"/>
+            <w:r>
+              <w:t>UserName</w:t>
+            </w:r>
+            <w:proofErr w:type="spellEnd"/>
+            <w:r>
+              <w:t xml:space="preserve"> is a valid one present in the list of valid users and displays a message for the </w:t>
             </w:r>
             <w:r>
               <w:rPr>
@@ -3668,7 +3727,15 @@
               <w:t xml:space="preserve"> </w:t>
             </w:r>
             <w:r>
-              <w:t>incase the UserName is not a valid one.</w:t>
+              <w:t xml:space="preserve">incase the </w:t>
+            </w:r>
+            <w:proofErr w:type="spellStart"/>
+            <w:r>
+              <w:t>UserName</w:t>
+            </w:r>
+            <w:proofErr w:type="spellEnd"/>
+            <w:r>
+              <w:t xml:space="preserve"> is not a valid one.</w:t>
             </w:r>
           </w:p>
         </w:tc>
@@ -3718,7 +3785,20 @@
               <w:t xml:space="preserve"> </w:t>
             </w:r>
             <w:r>
-              <w:t xml:space="preserve">once enters the valid UserName, the </w:t>
+              <w:t xml:space="preserve">once enters the valid </w:t>
+            </w:r>
+            <w:proofErr w:type="spellStart"/>
+            <w:proofErr w:type="gramStart"/>
+            <w:r>
+              <w:t>UserName</w:t>
+            </w:r>
+            <w:proofErr w:type="spellEnd"/>
+            <w:r>
+              <w:t>,</w:t>
+            </w:r>
+            <w:proofErr w:type="gramEnd"/>
+            <w:r>
+              <w:t xml:space="preserve"> the </w:t>
             </w:r>
             <w:r>
               <w:rPr>
@@ -3727,7 +3807,15 @@
               <w:t xml:space="preserve">Server </w:t>
             </w:r>
             <w:r>
-              <w:t>will display him the files and folders present in his path corresponding to his particular UserName.</w:t>
+              <w:t xml:space="preserve">will display him the files and folders present in his path corresponding to his particular </w:t>
+            </w:r>
+            <w:proofErr w:type="spellStart"/>
+            <w:r>
+              <w:t>UserName</w:t>
+            </w:r>
+            <w:proofErr w:type="spellEnd"/>
+            <w:r>
+              <w:t>.</w:t>
             </w:r>
           </w:p>
         </w:tc>
@@ -3774,7 +3862,15 @@
               <w:t>Client</w:t>
             </w:r>
             <w:r>
-              <w:t xml:space="preserve"> must be a having a Valid UserName.</w:t>
+              <w:t xml:space="preserve"> must be a having a Valid </w:t>
+            </w:r>
+            <w:proofErr w:type="spellStart"/>
+            <w:r>
+              <w:t>UserName</w:t>
+            </w:r>
+            <w:proofErr w:type="spellEnd"/>
+            <w:r>
+              <w:t>.</w:t>
             </w:r>
           </w:p>
         </w:tc>
@@ -3941,7 +4037,6 @@
               <w:rPr>
                 <w:i/>
               </w:rPr>
-              <w:lastRenderedPageBreak/>
               <w:t>Use case name</w:t>
             </w:r>
           </w:p>
@@ -3955,12 +4050,14 @@
             <w:pPr>
               <w:jc w:val="both"/>
             </w:pPr>
+            <w:proofErr w:type="spellStart"/>
             <w:r>
               <w:rPr>
                 <w:lang w:eastAsia="zh-CN"/>
               </w:rPr>
               <w:t>CreateAccount</w:t>
             </w:r>
+            <w:proofErr w:type="spellEnd"/>
           </w:p>
         </w:tc>
       </w:tr>
@@ -4038,6 +4135,7 @@
               <w:rPr>
                 <w:i/>
               </w:rPr>
+              <w:lastRenderedPageBreak/>
               <w:t>Flow of events</w:t>
             </w:r>
           </w:p>
@@ -4740,7 +4838,6 @@
               <w:rPr>
                 <w:i/>
               </w:rPr>
-              <w:lastRenderedPageBreak/>
               <w:t>Entry condition</w:t>
             </w:r>
           </w:p>
@@ -4767,7 +4864,15 @@
               <w:t>Client</w:t>
             </w:r>
             <w:r>
-              <w:t xml:space="preserve"> must be a having a Valid UserName.</w:t>
+              <w:t xml:space="preserve"> must be a having a Valid </w:t>
+            </w:r>
+            <w:proofErr w:type="spellStart"/>
+            <w:r>
+              <w:t>UserName</w:t>
+            </w:r>
+            <w:proofErr w:type="spellEnd"/>
+            <w:r>
+              <w:t>.</w:t>
             </w:r>
           </w:p>
         </w:tc>
@@ -4853,6 +4958,7 @@
               <w:rPr>
                 <w:i/>
               </w:rPr>
+              <w:lastRenderedPageBreak/>
               <w:t>Quality requirements</w:t>
             </w:r>
           </w:p>
@@ -5215,7 +5321,15 @@
               <w:t>Client</w:t>
             </w:r>
             <w:r>
-              <w:t xml:space="preserve"> must be a having a Valid UserName.</w:t>
+              <w:t xml:space="preserve"> must be a having a Valid </w:t>
+            </w:r>
+            <w:proofErr w:type="spellStart"/>
+            <w:r>
+              <w:t>UserName</w:t>
+            </w:r>
+            <w:proofErr w:type="spellEnd"/>
+            <w:r>
+              <w:t>.</w:t>
             </w:r>
           </w:p>
           <w:p>
@@ -5632,11 +5746,7 @@
               <w:t xml:space="preserve">Client </w:t>
             </w:r>
             <w:r>
-              <w:t xml:space="preserve">logs in. </w:t>
-            </w:r>
-            <w:r>
-              <w:lastRenderedPageBreak/>
-              <w:t xml:space="preserve">Any file not present in the in the </w:t>
+              <w:t xml:space="preserve">logs in. Any file not present in the in the </w:t>
             </w:r>
             <w:r>
               <w:rPr>
@@ -5675,7 +5785,6 @@
               <w:rPr>
                 <w:i/>
               </w:rPr>
-              <w:lastRenderedPageBreak/>
               <w:t>Entry condition</w:t>
             </w:r>
           </w:p>
@@ -5702,7 +5811,15 @@
               <w:t>Client</w:t>
             </w:r>
             <w:r>
-              <w:t xml:space="preserve"> must be a having a Valid UserName.</w:t>
+              <w:t xml:space="preserve"> must be a having a Valid </w:t>
+            </w:r>
+            <w:proofErr w:type="spellStart"/>
+            <w:r>
+              <w:t>UserName</w:t>
+            </w:r>
+            <w:proofErr w:type="spellEnd"/>
+            <w:r>
+              <w:t>.</w:t>
             </w:r>
           </w:p>
           <w:p>
@@ -5743,6 +5860,7 @@
               <w:rPr>
                 <w:i/>
               </w:rPr>
+              <w:lastRenderedPageBreak/>
               <w:t>Exit conditions</w:t>
             </w:r>
           </w:p>
@@ -5787,7 +5905,15 @@
               <w:t xml:space="preserve">Server </w:t>
             </w:r>
             <w:r>
-              <w:t>including the files which are removed/deleted.</w:t>
+              <w:t xml:space="preserve">including the files which are </w:t>
+            </w:r>
+            <w:proofErr w:type="gramStart"/>
+            <w:r>
+              <w:t>removed/deleted</w:t>
+            </w:r>
+            <w:proofErr w:type="gramEnd"/>
+            <w:r>
+              <w:t>.</w:t>
             </w:r>
           </w:p>
         </w:tc>
@@ -6170,7 +6296,15 @@
               <w:t>Client</w:t>
             </w:r>
             <w:r>
-              <w:t xml:space="preserve"> must be a having a Valid UserName.</w:t>
+              <w:t xml:space="preserve"> must be a having a Valid </w:t>
+            </w:r>
+            <w:proofErr w:type="spellStart"/>
+            <w:r>
+              <w:t>UserName</w:t>
+            </w:r>
+            <w:proofErr w:type="spellEnd"/>
+            <w:r>
+              <w:t>.</w:t>
             </w:r>
           </w:p>
           <w:p>
@@ -6631,6 +6765,7 @@
               <w:rPr>
                 <w:i/>
               </w:rPr>
+              <w:lastRenderedPageBreak/>
               <w:t>Entry condition</w:t>
             </w:r>
           </w:p>
@@ -6791,12 +6926,14 @@
             <w:pPr>
               <w:jc w:val="both"/>
             </w:pPr>
+            <w:proofErr w:type="spellStart"/>
             <w:r>
               <w:rPr>
                 <w:lang w:eastAsia="zh-CN"/>
               </w:rPr>
               <w:t>ServerFailure</w:t>
             </w:r>
+            <w:proofErr w:type="spellEnd"/>
           </w:p>
         </w:tc>
       </w:tr>
@@ -7548,6 +7685,7 @@
               <w:rPr>
                 <w:i/>
               </w:rPr>
+              <w:lastRenderedPageBreak/>
               <w:t>Quality requirements</w:t>
             </w:r>
           </w:p>
@@ -7592,11 +7730,11 @@
         </w:numPr>
         <w:jc w:val="both"/>
       </w:pPr>
-      <w:bookmarkStart w:id="11" w:name="_Toc392546207"/>
+      <w:bookmarkStart w:id="12" w:name="_Toc392703458"/>
       <w:r>
         <w:t>Design Overview</w:t>
       </w:r>
-      <w:bookmarkEnd w:id="11"/>
+      <w:bookmarkEnd w:id="12"/>
     </w:p>
     <w:p>
       <w:pPr>
@@ -7612,18 +7750,17 @@
         </w:numPr>
         <w:jc w:val="both"/>
       </w:pPr>
-      <w:bookmarkStart w:id="12" w:name="_Toc392546208"/>
+      <w:bookmarkStart w:id="13" w:name="_Toc392703459"/>
       <w:r>
         <w:t>Introduction</w:t>
       </w:r>
-      <w:bookmarkEnd w:id="12"/>
+      <w:bookmarkEnd w:id="13"/>
     </w:p>
     <w:p>
       <w:pPr>
         <w:ind w:left="750"/>
         <w:jc w:val="both"/>
       </w:pPr>
-      <w:bookmarkStart w:id="13" w:name="_Toc392546209"/>
       <w:r>
         <w:t>The application operates as a distributed system that provides storage and file sharing service to a number of different clients. The system provides transparency by hiding the internal behavior of the application and the use of multiple server machines.</w:t>
       </w:r>
@@ -7663,6 +7800,7 @@
       <w:r>
         <w:rPr>
           <w:noProof/>
+          <w:lang w:val="en-CA" w:eastAsia="en-CA"/>
         </w:rPr>
         <w:lastRenderedPageBreak/>
         <w:drawing>
@@ -7753,10 +7891,11 @@
         </w:numPr>
         <w:jc w:val="both"/>
       </w:pPr>
+      <w:bookmarkStart w:id="14" w:name="_Toc392703460"/>
       <w:r>
         <w:t>System Architecture</w:t>
       </w:r>
-      <w:bookmarkEnd w:id="13"/>
+      <w:bookmarkEnd w:id="14"/>
     </w:p>
     <w:p>
       <w:pPr>
@@ -7799,6 +7938,7 @@
       <w:r>
         <w:rPr>
           <w:noProof/>
+          <w:lang w:val="en-CA" w:eastAsia="en-CA"/>
         </w:rPr>
         <w:lastRenderedPageBreak/>
         <w:drawing>
@@ -7903,6 +8043,7 @@
       <w:r>
         <w:rPr>
           <w:noProof/>
+          <w:lang w:val="en-CA" w:eastAsia="en-CA"/>
         </w:rPr>
         <w:lastRenderedPageBreak/>
         <w:drawing>
@@ -7983,18 +8124,17 @@
         </w:numPr>
         <w:jc w:val="both"/>
       </w:pPr>
-      <w:bookmarkStart w:id="14" w:name="_Toc392546210"/>
+      <w:bookmarkStart w:id="15" w:name="_Toc392703461"/>
       <w:r>
         <w:t>Processes</w:t>
       </w:r>
-      <w:bookmarkEnd w:id="14"/>
+      <w:bookmarkEnd w:id="15"/>
     </w:p>
     <w:p>
       <w:pPr>
         <w:pStyle w:val="ListParagraph"/>
         <w:jc w:val="both"/>
       </w:pPr>
-      <w:bookmarkStart w:id="15" w:name="_Toc392546211"/>
       <w:r>
         <w:t xml:space="preserve">The communication among servers will use asynchronous sockets, so </w:t>
       </w:r>
@@ -8011,21 +8151,15 @@
         <w:jc w:val="both"/>
       </w:pPr>
       <w:r>
-        <w:t>Client is single threaded</w:t>
-      </w:r>
-      <w:r>
-        <w:t xml:space="preserve"> and synchronized communication with server</w:t>
-      </w:r>
-      <w:bookmarkStart w:id="16" w:name="_GoBack"/>
-      <w:bookmarkEnd w:id="16"/>
-      <w:r>
-        <w:t xml:space="preserve">. Although one client can modify multiple files at </w:t>
-      </w:r>
-      <w:r>
-        <w:t>the</w:t>
-      </w:r>
-      <w:r>
-        <w:t xml:space="preserve"> same time, but the client will synchronize the modified files one by one with server. </w:t>
+        <w:t xml:space="preserve">Client is single threaded and synchronized communication with server. </w:t>
+      </w:r>
+      <w:proofErr w:type="gramStart"/>
+      <w:r>
+        <w:t>Although one client can modify multiple files at the same time, but the client will synchronize the modified files one by one with server.</w:t>
+      </w:r>
+      <w:proofErr w:type="gramEnd"/>
+      <w:r>
+        <w:t xml:space="preserve"> </w:t>
       </w:r>
     </w:p>
     <w:p>
@@ -8062,7 +8196,15 @@
         <w:t>e</w:t>
       </w:r>
       <w:r>
-        <w:t xml:space="preserve">tically, a normal serve will have at least one thread that creates socket connection between the servers and buck up server for data back up. Two threads will be created when a client connects to the server. </w:t>
+        <w:t xml:space="preserve">tically, a normal serve will have at least one thread that creates socket connection between the servers and buck up server for data </w:t>
+      </w:r>
+      <w:proofErr w:type="spellStart"/>
+      <w:r>
+        <w:t>back up</w:t>
+      </w:r>
+      <w:proofErr w:type="spellEnd"/>
+      <w:r>
+        <w:t xml:space="preserve">. Two threads will be created when a client connects to the server. </w:t>
       </w:r>
     </w:p>
     <w:p>
@@ -8071,7 +8213,15 @@
         <w:jc w:val="both"/>
       </w:pPr>
       <w:r>
-        <w:t>On the buck up server, at least five threads are created for connections to other four normal servers and the other back up server. The threads</w:t>
+        <w:t xml:space="preserve">On the buck up server, at least five threads are created for connections to other four normal servers and the other </w:t>
+      </w:r>
+      <w:proofErr w:type="spellStart"/>
+      <w:r>
+        <w:t>back up</w:t>
+      </w:r>
+      <w:proofErr w:type="spellEnd"/>
+      <w:r>
+        <w:t xml:space="preserve"> server. The threads</w:t>
       </w:r>
       <w:r>
         <w:rPr>
@@ -8080,7 +8230,15 @@
         <w:t xml:space="preserve"> </w:t>
       </w:r>
       <w:r>
-        <w:t xml:space="preserve">for data transfer between client and back up server will be created when some other servers failed. </w:t>
+        <w:t xml:space="preserve">for data transfer between client and </w:t>
+      </w:r>
+      <w:proofErr w:type="spellStart"/>
+      <w:r>
+        <w:t>back up</w:t>
+      </w:r>
+      <w:proofErr w:type="spellEnd"/>
+      <w:r>
+        <w:t xml:space="preserve"> server will be created when some other servers failed. </w:t>
       </w:r>
     </w:p>
     <w:p>
@@ -8092,19 +8250,27 @@
         </w:numPr>
         <w:jc w:val="both"/>
       </w:pPr>
+      <w:bookmarkStart w:id="16" w:name="_Toc392703462"/>
       <w:r>
         <w:t>Communication</w:t>
       </w:r>
-      <w:bookmarkEnd w:id="15"/>
+      <w:bookmarkEnd w:id="16"/>
     </w:p>
     <w:p>
       <w:pPr>
         <w:pStyle w:val="ListParagraph"/>
         <w:jc w:val="both"/>
       </w:pPr>
-      <w:bookmarkStart w:id="17" w:name="_Toc392546212"/>
-      <w:r>
-        <w:t xml:space="preserve">The communication method between client and servers, and among servers will be based on TCP sockets. </w:t>
+      <w:r>
+        <w:t xml:space="preserve">The communication method between client and </w:t>
+      </w:r>
+      <w:proofErr w:type="gramStart"/>
+      <w:r>
+        <w:t>servers,</w:t>
+      </w:r>
+      <w:proofErr w:type="gramEnd"/>
+      <w:r>
+        <w:t xml:space="preserve"> and among servers will be based on TCP sockets. </w:t>
       </w:r>
     </w:p>
     <w:p>
@@ -8134,6 +8300,7 @@
         </w:numPr>
         <w:jc w:val="both"/>
       </w:pPr>
+      <w:bookmarkStart w:id="17" w:name="_Toc392703463"/>
       <w:r>
         <w:t>Synchronization</w:t>
       </w:r>
@@ -8161,7 +8328,15 @@
         <w:jc w:val="both"/>
       </w:pPr>
       <w:r>
-        <w:t xml:space="preserve">The synchronization between the client and server (service) can be achieved by using Router Table. In the beginning the client will use the config file to identify which server is more responsive and the client will connect to that particular server. This will help the client to connect only one particular server. </w:t>
+        <w:t xml:space="preserve">The synchronization between the client and server (service) can be achieved by using Router Table. In the beginning the client will use the </w:t>
+      </w:r>
+      <w:proofErr w:type="spellStart"/>
+      <w:r>
+        <w:t>config</w:t>
+      </w:r>
+      <w:proofErr w:type="spellEnd"/>
+      <w:r>
+        <w:t xml:space="preserve"> file to identify which server is more responsive and the client will connect to that particular server. This will help the client to connect only one particular server. </w:t>
       </w:r>
     </w:p>
     <w:p>
@@ -8169,8 +8344,13 @@
         <w:pStyle w:val="ListParagraph"/>
         <w:jc w:val="both"/>
       </w:pPr>
-      <w:r>
-        <w:t xml:space="preserve">Once connected the client will do the operations such as upload, download and sharing of files. Since we are provided with three service servers, the client will place the file into the client which it is connected to it.  Once placed the details are properly inserted into the Router Table attached to the server. </w:t>
+      <w:proofErr w:type="gramStart"/>
+      <w:r>
+        <w:t>Once connected the client will do the operations such as upload, download and sharing of files.</w:t>
+      </w:r>
+      <w:proofErr w:type="gramEnd"/>
+      <w:r>
+        <w:t xml:space="preserve"> Since we are provided with three service servers, the client will place the file into the client which it is connected to it.  Once placed the details are properly inserted into the Router Table attached to the server. </w:t>
       </w:r>
     </w:p>
     <w:p>
@@ -8179,7 +8359,15 @@
         <w:jc w:val="both"/>
       </w:pPr>
       <w:r>
-        <w:t>The Router Table consists of four columns namely UserName, Filename, Version and Server Name. All the servers will have their own Router Tables and all the Router Tables will be synchronized with each other. Thus every Router Table will have the same information across all the servers. This will allow the client to know which file is present in which server during the request.</w:t>
+        <w:t xml:space="preserve">The Router Table consists of four columns namely </w:t>
+      </w:r>
+      <w:proofErr w:type="spellStart"/>
+      <w:r>
+        <w:t>UserName</w:t>
+      </w:r>
+      <w:proofErr w:type="spellEnd"/>
+      <w:r>
+        <w:t>, Filename, Version and Server Name. All the servers will have their own Router Tables and all the Router Tables will be synchronized with each other. Thus every Router Table will have the same information across all the servers. This will allow the client to know which file is present in which server during the request.</w:t>
       </w:r>
     </w:p>
     <w:p>
@@ -8207,7 +8395,15 @@
       </w:pPr>
       <w:r>
         <w:lastRenderedPageBreak/>
-        <w:t>During synchronization, each particular client will also receive all the files pertaining to itself from the all three service servers.</w:t>
+        <w:t xml:space="preserve">During synchronization, each particular client will also receive all the files pertaining to </w:t>
+      </w:r>
+      <w:proofErr w:type="gramStart"/>
+      <w:r>
+        <w:t>itself</w:t>
+      </w:r>
+      <w:proofErr w:type="gramEnd"/>
+      <w:r>
+        <w:t xml:space="preserve"> from the all three service servers.</w:t>
       </w:r>
     </w:p>
     <w:p>
@@ -8237,7 +8433,15 @@
         <w:jc w:val="both"/>
       </w:pPr>
       <w:r>
-        <w:t>All three service servers are capable of processing simultaneous requests from multiple clients. Each server will have files corresponding to the requests completed for particular clients. This means that every server will not have every file. Instead they all will have their own Router Table which will provide the details of which file or folder is present in which server. These Router Table are synchronized regularly.</w:t>
+        <w:t xml:space="preserve">All three service servers are capable of processing simultaneous requests from multiple clients. Each server will have files corresponding to the requests completed for particular clients. This means that every server will not have every file. Instead they all will have their own Router Table which will provide the details of which file or folder is present in which server. </w:t>
+      </w:r>
+      <w:proofErr w:type="gramStart"/>
+      <w:r>
+        <w:t>These</w:t>
+      </w:r>
+      <w:proofErr w:type="gramEnd"/>
+      <w:r>
+        <w:t xml:space="preserve"> Router Table are synchronized regularly.</w:t>
       </w:r>
     </w:p>
     <w:p>
@@ -8246,8 +8450,13 @@
         <w:jc w:val="both"/>
       </w:pPr>
       <w:r>
-        <w:t>Also the synchronization between the Service Servers and the Backup Servers happen regularly such that all the data in three servers are noted by both the Backup servers. In case, if the service server goes down, it will take all the data from the Backup server when it comes back online.</w:t>
-      </w:r>
+        <w:t xml:space="preserve">Also the synchronization between the Service Servers and the Backup Servers happen regularly such that all the data in three servers are noted by both the Backup servers. </w:t>
+      </w:r>
+      <w:proofErr w:type="gramStart"/>
+      <w:r>
+        <w:t>In case, if the service server goes down, it will take all the data from the Backup server when it comes back online.</w:t>
+      </w:r>
+      <w:proofErr w:type="gramEnd"/>
     </w:p>
     <w:p>
       <w:pPr>
@@ -8255,7 +8464,15 @@
         <w:jc w:val="both"/>
       </w:pPr>
       <w:r>
-        <w:t>Every server when started, will have to synchronize itself and the router tables from the Backup server such that all the latest information of files are present.</w:t>
+        <w:t xml:space="preserve">Every server when </w:t>
+      </w:r>
+      <w:proofErr w:type="gramStart"/>
+      <w:r>
+        <w:t>started,</w:t>
+      </w:r>
+      <w:proofErr w:type="gramEnd"/>
+      <w:r>
+        <w:t xml:space="preserve"> will have to synchronize itself and the router tables from the Backup server such that all the latest information of files are present.</w:t>
       </w:r>
     </w:p>
     <w:p>
@@ -8272,7 +8489,7 @@
         </w:numPr>
         <w:jc w:val="both"/>
       </w:pPr>
-      <w:bookmarkStart w:id="18" w:name="_Toc392546213"/>
+      <w:bookmarkStart w:id="18" w:name="_Toc392703464"/>
       <w:r>
         <w:t>Consistency</w:t>
       </w:r>
@@ -8304,6 +8521,7 @@
       <w:r>
         <w:rPr>
           <w:noProof/>
+          <w:lang w:val="en-CA" w:eastAsia="en-CA"/>
         </w:rPr>
         <w:lastRenderedPageBreak/>
         <w:drawing>
@@ -8420,6 +8638,7 @@
       <w:r>
         <w:rPr>
           <w:noProof/>
+          <w:lang w:val="en-CA" w:eastAsia="en-CA"/>
         </w:rPr>
         <w:lastRenderedPageBreak/>
         <w:drawing>
@@ -8516,7 +8735,7 @@
         </w:numPr>
         <w:jc w:val="both"/>
       </w:pPr>
-      <w:bookmarkStart w:id="19" w:name="_Toc392546214"/>
+      <w:bookmarkStart w:id="19" w:name="_Toc392703465"/>
       <w:r>
         <w:t>Non Functional Requirements</w:t>
       </w:r>
@@ -8530,7 +8749,7 @@
           <w:numId w:val="8"/>
         </w:numPr>
       </w:pPr>
-      <w:bookmarkStart w:id="20" w:name="_Toc392546215"/>
+      <w:bookmarkStart w:id="20" w:name="_Toc392703466"/>
       <w:r>
         <w:t>Usability</w:t>
       </w:r>
@@ -8554,7 +8773,7 @@
           <w:numId w:val="8"/>
         </w:numPr>
       </w:pPr>
-      <w:bookmarkStart w:id="21" w:name="_Toc392546216"/>
+      <w:bookmarkStart w:id="21" w:name="_Toc392703467"/>
       <w:r>
         <w:lastRenderedPageBreak/>
         <w:t>Security</w:t>
@@ -8588,7 +8807,7 @@
           <w:numId w:val="8"/>
         </w:numPr>
       </w:pPr>
-      <w:bookmarkStart w:id="22" w:name="_Toc392546217"/>
+      <w:bookmarkStart w:id="22" w:name="_Toc392703468"/>
       <w:r>
         <w:t>Supportability</w:t>
       </w:r>
@@ -8615,7 +8834,7 @@
           <w:numId w:val="8"/>
         </w:numPr>
       </w:pPr>
-      <w:bookmarkStart w:id="23" w:name="_Toc392546218"/>
+      <w:bookmarkStart w:id="23" w:name="_Toc392703469"/>
       <w:r>
         <w:t>Performance</w:t>
       </w:r>
@@ -8644,7 +8863,7 @@
           <w:numId w:val="8"/>
         </w:numPr>
       </w:pPr>
-      <w:bookmarkStart w:id="24" w:name="_Toc392546219"/>
+      <w:bookmarkStart w:id="24" w:name="_Toc392703470"/>
       <w:r>
         <w:t>Implementation</w:t>
       </w:r>
@@ -8667,7 +8886,7 @@
           <w:numId w:val="8"/>
         </w:numPr>
       </w:pPr>
-      <w:bookmarkStart w:id="25" w:name="_Toc392546220"/>
+      <w:bookmarkStart w:id="25" w:name="_Toc392703471"/>
       <w:r>
         <w:t>Interface</w:t>
       </w:r>
@@ -8696,7 +8915,7 @@
           <w:numId w:val="8"/>
         </w:numPr>
       </w:pPr>
-      <w:bookmarkStart w:id="26" w:name="_Toc392546221"/>
+      <w:bookmarkStart w:id="26" w:name="_Toc392703472"/>
       <w:r>
         <w:t>Legal</w:t>
       </w:r>
@@ -8721,7 +8940,7 @@
         <w:pStyle w:val="Heading1"/>
         <w:jc w:val="both"/>
       </w:pPr>
-      <w:bookmarkStart w:id="27" w:name="_Toc392546222"/>
+      <w:bookmarkStart w:id="27" w:name="_Toc392703473"/>
       <w:r>
         <w:t>Appendix:</w:t>
       </w:r>
@@ -8741,7 +8960,7 @@
         </w:numPr>
         <w:jc w:val="both"/>
       </w:pPr>
-      <w:bookmarkStart w:id="28" w:name="_Toc392546223"/>
+      <w:bookmarkStart w:id="28" w:name="_Toc392703474"/>
       <w:r>
         <w:t>Project Management</w:t>
       </w:r>
@@ -8778,7 +8997,7 @@
 </file>
 
 <file path=word/numbering.xml><?xml version="1.0" encoding="utf-8"?>
-<w:numbering xmlns:wpc="http://schemas.microsoft.com/office/word/2010/wordprocessingCanvas" xmlns:mo="http://schemas.microsoft.com/office/mac/office/2008/main" xmlns:mc="http://schemas.openxmlformats.org/markup-compatibility/2006" xmlns:mv="urn:schemas-microsoft-com:mac:vml" xmlns:o="urn:schemas-microsoft-com:office:office" xmlns:r="http://schemas.openxmlformats.org/officeDocument/2006/relationships" xmlns:m="http://schemas.openxmlformats.org/officeDocument/2006/math" xmlns:v="urn:schemas-microsoft-com:vml" xmlns:wp14="http://schemas.microsoft.com/office/word/2010/wordprocessingDrawing" xmlns:wp="http://schemas.openxmlformats.org/drawingml/2006/wordprocessingDrawing" xmlns:w10="urn:schemas-microsoft-com:office:word" xmlns:w="http://schemas.openxmlformats.org/wordprocessingml/2006/main" xmlns:w14="http://schemas.microsoft.com/office/word/2010/wordml" xmlns:wpg="http://schemas.microsoft.com/office/word/2010/wordprocessingGroup" xmlns:wpi="http://schemas.microsoft.com/office/word/2010/wordprocessingInk" xmlns:wne="http://schemas.microsoft.com/office/word/2006/wordml" xmlns:wps="http://schemas.microsoft.com/office/word/2010/wordprocessingShape" mc:Ignorable="w14 wp14">
+<w:numbering xmlns:wpc="http://schemas.microsoft.com/office/word/2010/wordprocessingCanvas" xmlns:mc="http://schemas.openxmlformats.org/markup-compatibility/2006" xmlns:o="urn:schemas-microsoft-com:office:office" xmlns:r="http://schemas.openxmlformats.org/officeDocument/2006/relationships" xmlns:m="http://schemas.openxmlformats.org/officeDocument/2006/math" xmlns:v="urn:schemas-microsoft-com:vml" xmlns:wp14="http://schemas.microsoft.com/office/word/2010/wordprocessingDrawing" xmlns:wp="http://schemas.openxmlformats.org/drawingml/2006/wordprocessingDrawing" xmlns:w10="urn:schemas-microsoft-com:office:word" xmlns:w="http://schemas.openxmlformats.org/wordprocessingml/2006/main" xmlns:w14="http://schemas.microsoft.com/office/word/2010/wordml" xmlns:wpg="http://schemas.microsoft.com/office/word/2010/wordprocessingGroup" xmlns:wpi="http://schemas.microsoft.com/office/word/2010/wordprocessingInk" xmlns:wne="http://schemas.microsoft.com/office/word/2006/wordml" xmlns:wps="http://schemas.microsoft.com/office/word/2010/wordprocessingShape" mc:Ignorable="w14 wp14">
   <w:abstractNum w:abstractNumId="0">
     <w:nsid w:val="079D45A6"/>
     <w:multiLevelType w:val="hybridMultilevel"/>
@@ -10803,7 +11022,7 @@
       </w:pPr>
     </w:pPrDefault>
   </w:docDefaults>
-  <w:latentStyles w:defLockedState="0" w:defUIPriority="99" w:defSemiHidden="1" w:defUnhideWhenUsed="1" w:defQFormat="0" w:count="276">
+  <w:latentStyles w:defLockedState="0" w:defUIPriority="99" w:defSemiHidden="1" w:defUnhideWhenUsed="1" w:defQFormat="0" w:count="267">
     <w:lsdException w:name="Normal" w:semiHidden="0" w:uiPriority="0" w:unhideWhenUsed="0" w:qFormat="1"/>
     <w:lsdException w:name="heading 1" w:semiHidden="0" w:uiPriority="9" w:unhideWhenUsed="0" w:qFormat="1"/>
     <w:lsdException w:name="heading 2" w:uiPriority="9" w:qFormat="1"/>
@@ -10830,15 +11049,6 @@
     <w:lsdException w:name="Strong" w:semiHidden="0" w:uiPriority="22" w:unhideWhenUsed="0" w:qFormat="1"/>
     <w:lsdException w:name="Emphasis" w:semiHidden="0" w:uiPriority="20" w:unhideWhenUsed="0" w:qFormat="1"/>
     <w:lsdException w:name="Table Grid" w:semiHidden="0" w:uiPriority="59" w:unhideWhenUsed="0"/>
-    <w:lsdException w:name="Note Level 1" w:semiHidden="0" w:unhideWhenUsed="0"/>
-    <w:lsdException w:name="Note Level 2" w:semiHidden="0" w:unhideWhenUsed="0"/>
-    <w:lsdException w:name="Note Level 3" w:semiHidden="0" w:unhideWhenUsed="0"/>
-    <w:lsdException w:name="Note Level 4" w:semiHidden="0" w:unhideWhenUsed="0"/>
-    <w:lsdException w:name="Note Level 5" w:semiHidden="0" w:unhideWhenUsed="0"/>
-    <w:lsdException w:name="Note Level 6" w:semiHidden="0" w:unhideWhenUsed="0"/>
-    <w:lsdException w:name="Note Level 7" w:semiHidden="0" w:unhideWhenUsed="0"/>
-    <w:lsdException w:name="Note Level 8" w:semiHidden="0" w:unhideWhenUsed="0"/>
-    <w:lsdException w:name="Note Level 9" w:semiHidden="0" w:unhideWhenUsed="0"/>
     <w:lsdException w:name="Placeholder Text" w:unhideWhenUsed="0"/>
     <w:lsdException w:name="No Spacing" w:semiHidden="0" w:uiPriority="1" w:unhideWhenUsed="0" w:qFormat="1"/>
     <w:lsdException w:name="Light Shading" w:semiHidden="0" w:uiPriority="60" w:unhideWhenUsed="0"/>
@@ -11055,7 +11265,6 @@
       <w:lang w:val="en-US"/>
     </w:rPr>
     <w:tblPr>
-      <w:tblInd w:w="0" w:type="dxa"/>
       <w:tblBorders>
         <w:top w:val="single" w:sz="4" w:space="0" w:color="auto"/>
         <w:left w:val="single" w:sz="4" w:space="0" w:color="auto"/>
@@ -11064,12 +11273,6 @@
         <w:insideH w:val="single" w:sz="4" w:space="0" w:color="auto"/>
         <w:insideV w:val="single" w:sz="4" w:space="0" w:color="auto"/>
       </w:tblBorders>
-      <w:tblCellMar>
-        <w:top w:w="0" w:type="dxa"/>
-        <w:left w:w="108" w:type="dxa"/>
-        <w:bottom w:w="0" w:type="dxa"/>
-        <w:right w:w="108" w:type="dxa"/>
-      </w:tblCellMar>
     </w:tblPr>
   </w:style>
   <w:style w:type="paragraph" w:styleId="NoSpacing">
@@ -11215,7 +11418,7 @@
 </file>
 
 <file path=word/stylesWithEffects.xml><?xml version="1.0" encoding="utf-8"?>
-<w:styles xmlns:wpc="http://schemas.microsoft.com/office/word/2010/wordprocessingCanvas" xmlns:mo="http://schemas.microsoft.com/office/mac/office/2008/main" xmlns:mc="http://schemas.openxmlformats.org/markup-compatibility/2006" xmlns:mv="urn:schemas-microsoft-com:mac:vml" xmlns:o="urn:schemas-microsoft-com:office:office" xmlns:r="http://schemas.openxmlformats.org/officeDocument/2006/relationships" xmlns:m="http://schemas.openxmlformats.org/officeDocument/2006/math" xmlns:v="urn:schemas-microsoft-com:vml" xmlns:wp14="http://schemas.microsoft.com/office/word/2010/wordprocessingDrawing" xmlns:wp="http://schemas.openxmlformats.org/drawingml/2006/wordprocessingDrawing" xmlns:w10="urn:schemas-microsoft-com:office:word" xmlns:w="http://schemas.openxmlformats.org/wordprocessingml/2006/main" xmlns:w14="http://schemas.microsoft.com/office/word/2010/wordml" xmlns:wpg="http://schemas.microsoft.com/office/word/2010/wordprocessingGroup" xmlns:wpi="http://schemas.microsoft.com/office/word/2010/wordprocessingInk" xmlns:wne="http://schemas.microsoft.com/office/word/2006/wordml" xmlns:wps="http://schemas.microsoft.com/office/word/2010/wordprocessingShape" mc:Ignorable="w14 wp14">
+<w:styles xmlns:wpc="http://schemas.microsoft.com/office/word/2010/wordprocessingCanvas" xmlns:mc="http://schemas.openxmlformats.org/markup-compatibility/2006" xmlns:o="urn:schemas-microsoft-com:office:office" xmlns:r="http://schemas.openxmlformats.org/officeDocument/2006/relationships" xmlns:m="http://schemas.openxmlformats.org/officeDocument/2006/math" xmlns:v="urn:schemas-microsoft-com:vml" xmlns:wp14="http://schemas.microsoft.com/office/word/2010/wordprocessingDrawing" xmlns:wp="http://schemas.openxmlformats.org/drawingml/2006/wordprocessingDrawing" xmlns:w10="urn:schemas-microsoft-com:office:word" xmlns:w="http://schemas.openxmlformats.org/wordprocessingml/2006/main" xmlns:w14="http://schemas.microsoft.com/office/word/2010/wordml" xmlns:wpg="http://schemas.microsoft.com/office/word/2010/wordprocessingGroup" xmlns:wpi="http://schemas.microsoft.com/office/word/2010/wordprocessingInk" xmlns:wne="http://schemas.microsoft.com/office/word/2006/wordml" xmlns:wps="http://schemas.microsoft.com/office/word/2010/wordprocessingShape" mc:Ignorable="w14 wp14">
   <w:docDefaults>
     <w:rPrDefault>
       <w:rPr>
@@ -11227,7 +11430,7 @@
     </w:rPrDefault>
     <w:pPrDefault/>
   </w:docDefaults>
-  <w:latentStyles w:defLockedState="0" w:defUIPriority="99" w:defSemiHidden="1" w:defUnhideWhenUsed="1" w:defQFormat="0" w:count="276">
+  <w:latentStyles w:defLockedState="0" w:defUIPriority="99" w:defSemiHidden="1" w:defUnhideWhenUsed="1" w:defQFormat="0" w:count="267">
     <w:lsdException w:name="Normal" w:semiHidden="0" w:uiPriority="0" w:unhideWhenUsed="0" w:qFormat="1"/>
     <w:lsdException w:name="heading 1" w:semiHidden="0" w:uiPriority="9" w:unhideWhenUsed="0" w:qFormat="1"/>
     <w:lsdException w:name="heading 2" w:uiPriority="9" w:qFormat="1"/>
@@ -11655,7 +11858,7 @@
   <a:extraClrSchemeLst/>
   <a:extLst>
     <a:ext uri="{05A4C25C-085E-4340-85A3-A5531E510DB2}">
-      <thm15:themeFamily xmlns="" xmlns:thm15="http://schemas.microsoft.com/office/thememl/2012/main" name="Office Theme" id="{62F939B6-93AF-4DB8-9C6B-D6C7DFDC589F}" vid="{4A3C46E8-61CC-4603-A589-7422A47A8E4A}"/>
+      <thm15:themeFamily xmlns:thm15="http://schemas.microsoft.com/office/thememl/2012/main" xmlns="" name="Office Theme" id="{62F939B6-93AF-4DB8-9C6B-D6C7DFDC589F}" vid="{4A3C46E8-61CC-4603-A589-7422A47A8E4A}"/>
     </a:ext>
   </a:extLst>
 </a:theme>
@@ -11666,7 +11869,7 @@
 </file>
 
 <file path=customXml/itemProps1.xml><?xml version="1.0" encoding="utf-8"?>
-<ds:datastoreItem xmlns:ds="http://schemas.openxmlformats.org/officeDocument/2006/customXml" ds:itemID="{36788C62-08F5-3646-A66A-5FC1AABB3E1B}">
+<ds:datastoreItem xmlns:ds="http://schemas.openxmlformats.org/officeDocument/2006/customXml" ds:itemID="{1105DC78-3A10-4427-A0D7-D8AECE66B47A}">
   <ds:schemaRefs>
     <ds:schemaRef ds:uri="http://schemas.openxmlformats.org/officeDocument/2006/bibliography"/>
   </ds:schemaRefs>

</xml_diff>